<commit_message>
commiting to solve merge conflicts
</commit_message>
<xml_diff>
--- a/src/main/resources/com/fdmgroup/cvgeneratorgradle/templates/fdm_cv_template_international_v1.docx
+++ b/src/main/resources/com/fdmgroup/cvgeneratorgradle/templates/fdm_cv_template_international_v1.docx
@@ -247,6 +247,7 @@
               </w:rPr>
               <w:t>0</w:t>
             </w:r>
+            <w:proofErr w:type="gramStart"/>
             <w:r>
               <w:rPr>
                 <w:b/>
@@ -261,6 +262,7 @@
               <w:t>jobTitle</w:t>
             </w:r>
             <w:proofErr w:type="spellEnd"/>
+            <w:proofErr w:type="gramEnd"/>
             <w:r>
               <w:rPr>
                 <w:b/>
@@ -290,7 +292,15 @@
                 <w:i/>
                 <w:iCs/>
               </w:rPr>
-              <w:t>{experiences[0].</w:t>
+              <w:t>{experiences[0</w:t>
+            </w:r>
+            <w:proofErr w:type="gramStart"/>
+            <w:r>
+              <w:rPr>
+                <w:i/>
+                <w:iCs/>
+              </w:rPr>
+              <w:t>].</w:t>
             </w:r>
             <w:proofErr w:type="spellStart"/>
             <w:r>
@@ -301,6 +311,7 @@
               <w:t>companyName</w:t>
             </w:r>
             <w:proofErr w:type="spellEnd"/>
+            <w:proofErr w:type="gramEnd"/>
             <w:r>
               <w:rPr>
                 <w:i/>
@@ -387,7 +398,18 @@
               <w:spacing w:before="120" w:after="120"/>
             </w:pPr>
             <w:r>
-              <w:t>Description: A short paragraph to describe your role and responsibilities, anything that makes you stand out.</w:t>
+              <w:t xml:space="preserve">Description: </w:t>
+            </w:r>
+            <w:r>
+              <w:t>{experiences[0</w:t>
+            </w:r>
+            <w:proofErr w:type="gramStart"/>
+            <w:r>
+              <w:t>].description</w:t>
+            </w:r>
+            <w:proofErr w:type="gramEnd"/>
+            <w:r>
+              <w:t>}</w:t>
             </w:r>
           </w:p>
         </w:tc>
@@ -417,6 +439,7 @@
             <w:r>
               <w:t>0</w:t>
             </w:r>
+            <w:proofErr w:type="gramStart"/>
             <w:r>
               <w:t>].</w:t>
             </w:r>
@@ -425,6 +448,7 @@
               <w:t>positionFeature</w:t>
             </w:r>
             <w:proofErr w:type="spellEnd"/>
+            <w:proofErr w:type="gramEnd"/>
             <w:r>
               <w:t>[0]}</w:t>
             </w:r>
@@ -448,6 +472,7 @@
             <w:r>
               <w:t>0</w:t>
             </w:r>
+            <w:proofErr w:type="gramStart"/>
             <w:r>
               <w:t>].</w:t>
             </w:r>
@@ -456,6 +481,7 @@
               <w:t>positionFeature</w:t>
             </w:r>
             <w:proofErr w:type="spellEnd"/>
+            <w:proofErr w:type="gramEnd"/>
             <w:r>
               <w:t>[1]}</w:t>
             </w:r>
@@ -479,6 +505,7 @@
             <w:r>
               <w:t>0</w:t>
             </w:r>
+            <w:proofErr w:type="gramStart"/>
             <w:r>
               <w:t>].</w:t>
             </w:r>
@@ -487,6 +514,7 @@
               <w:t>positionFeature</w:t>
             </w:r>
             <w:proofErr w:type="spellEnd"/>
+            <w:proofErr w:type="gramEnd"/>
             <w:r>
               <w:t>[2]}</w:t>
             </w:r>
@@ -510,6 +538,7 @@
             <w:r>
               <w:t>0</w:t>
             </w:r>
+            <w:proofErr w:type="gramStart"/>
             <w:r>
               <w:t>].</w:t>
             </w:r>
@@ -518,6 +547,7 @@
               <w:t>positionFeature</w:t>
             </w:r>
             <w:proofErr w:type="spellEnd"/>
+            <w:proofErr w:type="gramEnd"/>
             <w:r>
               <w:t>[3]}</w:t>
             </w:r>
@@ -584,6 +614,7 @@
               </w:rPr>
               <w:t>1</w:t>
             </w:r>
+            <w:proofErr w:type="gramStart"/>
             <w:r>
               <w:rPr>
                 <w:b/>
@@ -598,6 +629,7 @@
               <w:t>jobTitle</w:t>
             </w:r>
             <w:proofErr w:type="spellEnd"/>
+            <w:proofErr w:type="gramEnd"/>
             <w:r>
               <w:rPr>
                 <w:b/>
@@ -636,6 +668,7 @@
               </w:rPr>
               <w:t>1</w:t>
             </w:r>
+            <w:proofErr w:type="gramStart"/>
             <w:r>
               <w:rPr>
                 <w:i/>
@@ -652,6 +685,7 @@
               <w:t>companyName</w:t>
             </w:r>
             <w:proofErr w:type="spellEnd"/>
+            <w:proofErr w:type="gramEnd"/>
             <w:r>
               <w:rPr>
                 <w:i/>
@@ -752,7 +786,18 @@
               <w:spacing w:before="120" w:after="120"/>
             </w:pPr>
             <w:r>
-              <w:t>Description: A short paragraph to describe your role and responsibilities, anything that makes you stand out.</w:t>
+              <w:t xml:space="preserve">Description: </w:t>
+            </w:r>
+            <w:r>
+              <w:t>{experiences[1</w:t>
+            </w:r>
+            <w:proofErr w:type="gramStart"/>
+            <w:r>
+              <w:t>].description</w:t>
+            </w:r>
+            <w:proofErr w:type="gramEnd"/>
+            <w:r>
+              <w:t>}</w:t>
             </w:r>
           </w:p>
         </w:tc>
@@ -782,6 +827,7 @@
             <w:r>
               <w:t>1</w:t>
             </w:r>
+            <w:proofErr w:type="gramStart"/>
             <w:r>
               <w:t>].</w:t>
             </w:r>
@@ -790,6 +836,7 @@
               <w:t>positionFeature</w:t>
             </w:r>
             <w:proofErr w:type="spellEnd"/>
+            <w:proofErr w:type="gramEnd"/>
             <w:r>
               <w:t>[0]}</w:t>
             </w:r>
@@ -813,6 +860,7 @@
             <w:r>
               <w:t>1</w:t>
             </w:r>
+            <w:proofErr w:type="gramStart"/>
             <w:r>
               <w:t>].</w:t>
             </w:r>
@@ -821,6 +869,7 @@
               <w:t>positionFeature</w:t>
             </w:r>
             <w:proofErr w:type="spellEnd"/>
+            <w:proofErr w:type="gramEnd"/>
             <w:r>
               <w:t>[1]}</w:t>
             </w:r>
@@ -844,6 +893,7 @@
             <w:r>
               <w:t>1</w:t>
             </w:r>
+            <w:proofErr w:type="gramStart"/>
             <w:r>
               <w:t>].</w:t>
             </w:r>
@@ -852,6 +902,7 @@
               <w:t>positionFeature</w:t>
             </w:r>
             <w:proofErr w:type="spellEnd"/>
+            <w:proofErr w:type="gramEnd"/>
             <w:r>
               <w:t>[2]}</w:t>
             </w:r>
@@ -875,6 +926,7 @@
             <w:r>
               <w:t>1</w:t>
             </w:r>
+            <w:proofErr w:type="gramStart"/>
             <w:r>
               <w:t>].</w:t>
             </w:r>
@@ -883,6 +935,7 @@
               <w:t>positionFeature</w:t>
             </w:r>
             <w:proofErr w:type="spellEnd"/>
+            <w:proofErr w:type="gramEnd"/>
             <w:r>
               <w:t>[3]}</w:t>
             </w:r>
@@ -931,13 +984,18 @@
               <w:t>s</w:t>
             </w:r>
             <w:r>
-              <w:t>[2].</w:t>
+              <w:t>[2</w:t>
+            </w:r>
+            <w:proofErr w:type="gramStart"/>
+            <w:r>
+              <w:t>].</w:t>
             </w:r>
             <w:proofErr w:type="spellStart"/>
             <w:r>
               <w:t>jobTitle</w:t>
             </w:r>
             <w:proofErr w:type="spellEnd"/>
+            <w:proofErr w:type="gramEnd"/>
             <w:r>
               <w:t>}</w:t>
             </w:r>
@@ -974,6 +1032,7 @@
               </w:rPr>
               <w:t>2</w:t>
             </w:r>
+            <w:proofErr w:type="gramStart"/>
             <w:r>
               <w:rPr>
                 <w:i/>
@@ -990,6 +1049,7 @@
               <w:t>companyName</w:t>
             </w:r>
             <w:proofErr w:type="spellEnd"/>
+            <w:proofErr w:type="gramEnd"/>
             <w:r>
               <w:rPr>
                 <w:i/>
@@ -1108,7 +1168,18 @@
               <w:t>De</w:t>
             </w:r>
             <w:r>
-              <w:t>scription: A short paragraph to describe your role and responsibilities, anything that makes you stand out.</w:t>
+              <w:t xml:space="preserve">scription: </w:t>
+            </w:r>
+            <w:r>
+              <w:t>{experiences[2</w:t>
+            </w:r>
+            <w:proofErr w:type="gramStart"/>
+            <w:r>
+              <w:t>].description</w:t>
+            </w:r>
+            <w:proofErr w:type="gramEnd"/>
+            <w:r>
+              <w:t>}</w:t>
             </w:r>
           </w:p>
         </w:tc>
@@ -1138,6 +1209,7 @@
             <w:r>
               <w:t>2</w:t>
             </w:r>
+            <w:proofErr w:type="gramStart"/>
             <w:r>
               <w:t>].</w:t>
             </w:r>
@@ -1146,6 +1218,7 @@
               <w:t>positionFeature</w:t>
             </w:r>
             <w:proofErr w:type="spellEnd"/>
+            <w:proofErr w:type="gramEnd"/>
             <w:r>
               <w:t>[0]}</w:t>
             </w:r>
@@ -1169,6 +1242,7 @@
             <w:r>
               <w:t>2</w:t>
             </w:r>
+            <w:proofErr w:type="gramStart"/>
             <w:r>
               <w:t>].</w:t>
             </w:r>
@@ -1177,6 +1251,7 @@
               <w:t>positionFeature</w:t>
             </w:r>
             <w:proofErr w:type="spellEnd"/>
+            <w:proofErr w:type="gramEnd"/>
             <w:r>
               <w:t>[</w:t>
             </w:r>
@@ -1206,6 +1281,7 @@
             <w:r>
               <w:t>2</w:t>
             </w:r>
+            <w:proofErr w:type="gramStart"/>
             <w:r>
               <w:t>].</w:t>
             </w:r>
@@ -1214,6 +1290,7 @@
               <w:t>positionFeature</w:t>
             </w:r>
             <w:proofErr w:type="spellEnd"/>
+            <w:proofErr w:type="gramEnd"/>
             <w:r>
               <w:t>[</w:t>
             </w:r>
@@ -1243,6 +1320,7 @@
             <w:r>
               <w:t>2</w:t>
             </w:r>
+            <w:proofErr w:type="gramStart"/>
             <w:r>
               <w:t>].</w:t>
             </w:r>
@@ -1251,6 +1329,7 @@
               <w:t>positionFeature</w:t>
             </w:r>
             <w:proofErr w:type="spellEnd"/>
+            <w:proofErr w:type="gramEnd"/>
             <w:r>
               <w:t>[</w:t>
             </w:r>
@@ -1276,7 +1355,6 @@
         <w:pStyle w:val="Subheading1"/>
       </w:pPr>
       <w:r>
-        <w:lastRenderedPageBreak/>
         <w:t xml:space="preserve">FDM </w:t>
       </w:r>
       <w:r>
@@ -1319,10 +1397,12 @@
               <w:t>{</w:t>
             </w:r>
             <w:proofErr w:type="spellStart"/>
+            <w:proofErr w:type="gramStart"/>
             <w:r>
               <w:t>stream.streamName</w:t>
             </w:r>
             <w:proofErr w:type="spellEnd"/>
+            <w:proofErr w:type="gramEnd"/>
             <w:r>
               <w:t>}</w:t>
             </w:r>
@@ -1555,13 +1635,18 @@
               <w:spacing w:before="120"/>
             </w:pPr>
             <w:r>
-              <w:t>{educations[0].</w:t>
+              <w:t>{educations[0</w:t>
+            </w:r>
+            <w:proofErr w:type="gramStart"/>
+            <w:r>
+              <w:t>].</w:t>
             </w:r>
             <w:proofErr w:type="spellStart"/>
             <w:r>
               <w:t>studyTitle</w:t>
             </w:r>
             <w:proofErr w:type="spellEnd"/>
+            <w:proofErr w:type="gramEnd"/>
             <w:r>
               <w:t>}</w:t>
             </w:r>
@@ -1584,7 +1669,15 @@
                 <w:i/>
                 <w:iCs/>
               </w:rPr>
-              <w:t>{educations[0].</w:t>
+              <w:t>{educations[0</w:t>
+            </w:r>
+            <w:proofErr w:type="gramStart"/>
+            <w:r>
+              <w:rPr>
+                <w:i/>
+                <w:iCs/>
+              </w:rPr>
+              <w:t>].</w:t>
             </w:r>
             <w:proofErr w:type="spellStart"/>
             <w:r>
@@ -1595,6 +1688,7 @@
               <w:t>universityName</w:t>
             </w:r>
             <w:proofErr w:type="spellEnd"/>
+            <w:proofErr w:type="gramEnd"/>
             <w:r>
               <w:rPr>
                 <w:i/>
@@ -1688,13 +1782,18 @@
               </w:rPr>
             </w:pPr>
             <w:r>
-              <w:t>{educations[0].</w:t>
+              <w:t>{educations[0</w:t>
+            </w:r>
+            <w:proofErr w:type="gramStart"/>
+            <w:r>
+              <w:t>].</w:t>
             </w:r>
             <w:proofErr w:type="spellStart"/>
             <w:r>
               <w:t>keyModules</w:t>
             </w:r>
             <w:proofErr w:type="spellEnd"/>
+            <w:proofErr w:type="gramEnd"/>
             <w:r>
               <w:t>[0</w:t>
             </w:r>
@@ -1711,13 +1810,18 @@
               </w:numPr>
             </w:pPr>
             <w:r>
-              <w:t>{educations[0].</w:t>
+              <w:t>{educations[0</w:t>
+            </w:r>
+            <w:proofErr w:type="gramStart"/>
+            <w:r>
+              <w:t>].</w:t>
             </w:r>
             <w:proofErr w:type="spellStart"/>
             <w:r>
               <w:t>keyModules</w:t>
             </w:r>
             <w:proofErr w:type="spellEnd"/>
+            <w:proofErr w:type="gramEnd"/>
             <w:r>
               <w:t>[</w:t>
             </w:r>
@@ -1747,6 +1851,7 @@
             <w:r>
               <w:t>0</w:t>
             </w:r>
+            <w:proofErr w:type="gramStart"/>
             <w:r>
               <w:t>].</w:t>
             </w:r>
@@ -1755,6 +1860,7 @@
               <w:t>keyModules</w:t>
             </w:r>
             <w:proofErr w:type="spellEnd"/>
+            <w:proofErr w:type="gramEnd"/>
             <w:r>
               <w:t>[</w:t>
             </w:r>
@@ -1779,6 +1885,7 @@
             <w:r>
               <w:t>0</w:t>
             </w:r>
+            <w:proofErr w:type="gramStart"/>
             <w:r>
               <w:t>].</w:t>
             </w:r>
@@ -1787,6 +1894,7 @@
               <w:t>keyModules</w:t>
             </w:r>
             <w:proofErr w:type="spellEnd"/>
+            <w:proofErr w:type="gramEnd"/>
             <w:r>
               <w:t>[</w:t>
             </w:r>
@@ -1858,8 +1966,13 @@
                 <w:bCs/>
               </w:rPr>
             </w:pPr>
-            <w:r>
-              <w:t>E.g. Awards</w:t>
+            <w:proofErr w:type="gramStart"/>
+            <w:r>
+              <w:t>E.g.</w:t>
+            </w:r>
+            <w:proofErr w:type="gramEnd"/>
+            <w:r>
+              <w:t xml:space="preserve"> Awards</w:t>
             </w:r>
           </w:p>
           <w:p>
@@ -1875,8 +1988,13 @@
                 <w:bCs/>
               </w:rPr>
             </w:pPr>
-            <w:r>
-              <w:t>E.g. Languages</w:t>
+            <w:proofErr w:type="gramStart"/>
+            <w:r>
+              <w:t>E.g.</w:t>
+            </w:r>
+            <w:proofErr w:type="gramEnd"/>
+            <w:r>
+              <w:t xml:space="preserve"> Languages</w:t>
             </w:r>
           </w:p>
         </w:tc>
@@ -1898,8 +2016,13 @@
                 <w:bCs/>
               </w:rPr>
             </w:pPr>
-            <w:r>
-              <w:t>E.g. Professional Membership List</w:t>
+            <w:proofErr w:type="gramStart"/>
+            <w:r>
+              <w:t>E.g.</w:t>
+            </w:r>
+            <w:proofErr w:type="gramEnd"/>
+            <w:r>
+              <w:t xml:space="preserve"> Professional Membership List</w:t>
             </w:r>
           </w:p>
           <w:p>
@@ -3909,6 +4032,21 @@
 </file>
 
 <file path=customXml/item2.xml><?xml version="1.0" encoding="utf-8"?>
+<b:Sources xmlns:b="http://schemas.openxmlformats.org/officeDocument/2006/bibliography" xmlns="http://schemas.openxmlformats.org/officeDocument/2006/bibliography" SelectedStyle="/APASixthEditionOfficeOnline.xsl" StyleName="APA" Version="6"/>
+</file>
+
+<file path=customXml/item3.xml><?xml version="1.0" encoding="utf-8"?>
+<p:properties xmlns:p="http://schemas.microsoft.com/office/2006/metadata/properties" xmlns:xsi="http://www.w3.org/2001/XMLSchema-instance" xmlns:pc="http://schemas.microsoft.com/office/infopath/2007/PartnerControls">
+  <documentManagement>
+    <TaxCatchAll xmlns="2f37c69b-5a6a-4637-8bd1-d93b6d25cbeb" xsi:nil="true"/>
+    <lcf76f155ced4ddcb4097134ff3c332f xmlns="98e14f5f-b060-49d7-8f28-097594a3901a">
+      <Terms xmlns="http://schemas.microsoft.com/office/infopath/2007/PartnerControls"/>
+    </lcf76f155ced4ddcb4097134ff3c332f>
+  </documentManagement>
+</p:properties>
+</file>
+
+<file path=customXml/item4.xml><?xml version="1.0" encoding="utf-8"?>
 <ct:contentTypeSchema xmlns:ct="http://schemas.microsoft.com/office/2006/metadata/contentType" xmlns:ma="http://schemas.microsoft.com/office/2006/metadata/properties/metaAttributes" ct:_="" ma:_="" ma:contentTypeName="Document" ma:contentTypeID="0x0101008AE0694D7530E34D88C51771DB31F8FB" ma:contentTypeVersion="13" ma:contentTypeDescription="Create a new document." ma:contentTypeScope="" ma:versionID="7d56791dae153109642e508fb1857889">
   <xsd:schema xmlns:xsd="http://www.w3.org/2001/XMLSchema" xmlns:xs="http://www.w3.org/2001/XMLSchema" xmlns:p="http://schemas.microsoft.com/office/2006/metadata/properties" xmlns:ns2="98e14f5f-b060-49d7-8f28-097594a3901a" xmlns:ns3="2f37c69b-5a6a-4637-8bd1-d93b6d25cbeb" targetNamespace="http://schemas.microsoft.com/office/2006/metadata/properties" ma:root="true" ma:fieldsID="5228b484967ea99221e923794ca5170e" ns2:_="" ns3:_="">
     <xsd:import namespace="98e14f5f-b060-49d7-8f28-097594a3901a"/>
@@ -4131,21 +4269,6 @@
 </ct:contentTypeSchema>
 </file>
 
-<file path=customXml/item3.xml><?xml version="1.0" encoding="utf-8"?>
-<p:properties xmlns:p="http://schemas.microsoft.com/office/2006/metadata/properties" xmlns:xsi="http://www.w3.org/2001/XMLSchema-instance" xmlns:pc="http://schemas.microsoft.com/office/infopath/2007/PartnerControls">
-  <documentManagement>
-    <TaxCatchAll xmlns="2f37c69b-5a6a-4637-8bd1-d93b6d25cbeb" xsi:nil="true"/>
-    <lcf76f155ced4ddcb4097134ff3c332f xmlns="98e14f5f-b060-49d7-8f28-097594a3901a">
-      <Terms xmlns="http://schemas.microsoft.com/office/infopath/2007/PartnerControls"/>
-    </lcf76f155ced4ddcb4097134ff3c332f>
-  </documentManagement>
-</p:properties>
-</file>
-
-<file path=customXml/item4.xml><?xml version="1.0" encoding="utf-8"?>
-<b:Sources xmlns:b="http://schemas.openxmlformats.org/officeDocument/2006/bibliography" xmlns="http://schemas.openxmlformats.org/officeDocument/2006/bibliography" SelectedStyle="/APASixthEditionOfficeOnline.xsl" StyleName="APA" Version="6"/>
-</file>
-
 <file path=customXml/itemProps1.xml><?xml version="1.0" encoding="utf-8"?>
 <ds:datastoreItem xmlns:ds="http://schemas.openxmlformats.org/officeDocument/2006/customXml" ds:itemID="{BDD4FADC-04E8-47A9-8394-84B91D0ED948}">
   <ds:schemaRefs>
@@ -4155,6 +4278,25 @@
 </file>
 
 <file path=customXml/itemProps2.xml><?xml version="1.0" encoding="utf-8"?>
+<ds:datastoreItem xmlns:ds="http://schemas.openxmlformats.org/officeDocument/2006/customXml" ds:itemID="{D062CE29-40DB-894A-86AB-7558A20A4358}">
+  <ds:schemaRefs>
+    <ds:schemaRef ds:uri="http://schemas.openxmlformats.org/officeDocument/2006/bibliography"/>
+  </ds:schemaRefs>
+</ds:datastoreItem>
+</file>
+
+<file path=customXml/itemProps3.xml><?xml version="1.0" encoding="utf-8"?>
+<ds:datastoreItem xmlns:ds="http://schemas.openxmlformats.org/officeDocument/2006/customXml" ds:itemID="{8D014238-6165-44E1-A2AC-53AEDBE9773A}">
+  <ds:schemaRefs>
+    <ds:schemaRef ds:uri="http://schemas.microsoft.com/office/2006/metadata/properties"/>
+    <ds:schemaRef ds:uri="http://schemas.microsoft.com/office/infopath/2007/PartnerControls"/>
+    <ds:schemaRef ds:uri="2f37c69b-5a6a-4637-8bd1-d93b6d25cbeb"/>
+    <ds:schemaRef ds:uri="98e14f5f-b060-49d7-8f28-097594a3901a"/>
+  </ds:schemaRefs>
+</ds:datastoreItem>
+</file>
+
+<file path=customXml/itemProps4.xml><?xml version="1.0" encoding="utf-8"?>
 <ds:datastoreItem xmlns:ds="http://schemas.openxmlformats.org/officeDocument/2006/customXml" ds:itemID="{5AE54ABE-056D-4F0B-A50F-3E5D1BD613F3}">
   <ds:schemaRefs>
     <ds:schemaRef ds:uri="http://schemas.microsoft.com/office/2006/metadata/contentType"/>
@@ -4171,23 +4313,4 @@
     <ds:schemaRef ds:uri="http://schemas.microsoft.com/internal/obd"/>
   </ds:schemaRefs>
 </ds:datastoreItem>
-</file>
-
-<file path=customXml/itemProps3.xml><?xml version="1.0" encoding="utf-8"?>
-<ds:datastoreItem xmlns:ds="http://schemas.openxmlformats.org/officeDocument/2006/customXml" ds:itemID="{8D014238-6165-44E1-A2AC-53AEDBE9773A}">
-  <ds:schemaRefs>
-    <ds:schemaRef ds:uri="http://schemas.microsoft.com/office/2006/metadata/properties"/>
-    <ds:schemaRef ds:uri="http://schemas.microsoft.com/office/infopath/2007/PartnerControls"/>
-    <ds:schemaRef ds:uri="2f37c69b-5a6a-4637-8bd1-d93b6d25cbeb"/>
-    <ds:schemaRef ds:uri="98e14f5f-b060-49d7-8f28-097594a3901a"/>
-  </ds:schemaRefs>
-</ds:datastoreItem>
-</file>
-
-<file path=customXml/itemProps4.xml><?xml version="1.0" encoding="utf-8"?>
-<ds:datastoreItem xmlns:ds="http://schemas.openxmlformats.org/officeDocument/2006/customXml" ds:itemID="{D062CE29-40DB-894A-86AB-7558A20A4358}">
-  <ds:schemaRefs>
-    <ds:schemaRef ds:uri="http://schemas.openxmlformats.org/officeDocument/2006/bibliography"/>
-  </ds:schemaRefs>
-</ds:datastoreItem>
 </file>
</xml_diff>

<commit_message>
integrated stream skills into word template
</commit_message>
<xml_diff>
--- a/src/main/resources/com/fdmgroup/cvgeneratorgradle/templates/fdm_cv_template_international_v1.docx
+++ b/src/main/resources/com/fdmgroup/cvgeneratorgradle/templates/fdm_cv_template_international_v1.docx
@@ -247,22 +247,12 @@
               </w:rPr>
               <w:t>0</w:t>
             </w:r>
-            <w:proofErr w:type="gramStart"/>
-            <w:r>
-              <w:rPr>
-                <w:b/>
-              </w:rPr>
-              <w:t>].</w:t>
-            </w:r>
-            <w:proofErr w:type="spellStart"/>
-            <w:r>
-              <w:rPr>
-                <w:b/>
-              </w:rPr>
-              <w:t>jobTitle</w:t>
-            </w:r>
-            <w:proofErr w:type="spellEnd"/>
-            <w:proofErr w:type="gramEnd"/>
+            <w:r>
+              <w:rPr>
+                <w:b/>
+              </w:rPr>
+              <w:t>].jobTitle</w:t>
+            </w:r>
             <w:r>
               <w:rPr>
                 <w:b/>
@@ -292,92 +282,35 @@
                 <w:i/>
                 <w:iCs/>
               </w:rPr>
-              <w:t>{experiences[0</w:t>
-            </w:r>
-            <w:proofErr w:type="gramStart"/>
+              <w:t>{experiences[0].companyName}</w:t>
+            </w:r>
             <w:r>
               <w:rPr>
                 <w:i/>
                 <w:iCs/>
               </w:rPr>
-              <w:t>].</w:t>
-            </w:r>
-            <w:proofErr w:type="spellStart"/>
+              <w:t xml:space="preserve"> | {experiences[</w:t>
+            </w:r>
             <w:r>
               <w:rPr>
                 <w:i/>
                 <w:iCs/>
               </w:rPr>
-              <w:t>companyName</w:t>
-            </w:r>
-            <w:proofErr w:type="spellEnd"/>
-            <w:proofErr w:type="gramEnd"/>
+              <w:t>0</w:t>
+            </w:r>
             <w:r>
               <w:rPr>
                 <w:i/>
                 <w:iCs/>
               </w:rPr>
-              <w:t>}</w:t>
+              <w:t xml:space="preserve">].startDate} – </w:t>
             </w:r>
             <w:r>
               <w:rPr>
                 <w:i/>
                 <w:iCs/>
               </w:rPr>
-              <w:t xml:space="preserve"> | {experiences[</w:t>
-            </w:r>
-            <w:r>
-              <w:rPr>
-                <w:i/>
-                <w:iCs/>
-              </w:rPr>
-              <w:t>0</w:t>
-            </w:r>
-            <w:r>
-              <w:rPr>
-                <w:i/>
-                <w:iCs/>
-              </w:rPr>
-              <w:t>].</w:t>
-            </w:r>
-            <w:proofErr w:type="spellStart"/>
-            <w:r>
-              <w:rPr>
-                <w:i/>
-                <w:iCs/>
-              </w:rPr>
-              <w:t>startDate</w:t>
-            </w:r>
-            <w:proofErr w:type="spellEnd"/>
-            <w:r>
-              <w:rPr>
-                <w:i/>
-                <w:iCs/>
-              </w:rPr>
-              <w:t xml:space="preserve">} – </w:t>
-            </w:r>
-            <w:r>
-              <w:rPr>
-                <w:i/>
-                <w:iCs/>
-              </w:rPr>
-              <w:t>{experiences[0].</w:t>
-            </w:r>
-            <w:proofErr w:type="spellStart"/>
-            <w:r>
-              <w:rPr>
-                <w:i/>
-                <w:iCs/>
-              </w:rPr>
-              <w:t>endDate</w:t>
-            </w:r>
-            <w:proofErr w:type="spellEnd"/>
-            <w:r>
-              <w:rPr>
-                <w:i/>
-                <w:iCs/>
-              </w:rPr>
-              <w:t>}</w:t>
+              <w:t>{experiences[0].endDate}</w:t>
             </w:r>
           </w:p>
         </w:tc>
@@ -401,15 +334,7 @@
               <w:t xml:space="preserve">Description: </w:t>
             </w:r>
             <w:r>
-              <w:t>{experiences[0</w:t>
-            </w:r>
-            <w:proofErr w:type="gramStart"/>
-            <w:r>
-              <w:t>].description</w:t>
-            </w:r>
-            <w:proofErr w:type="gramEnd"/>
-            <w:r>
-              <w:t>}</w:t>
+              <w:t>{experiences[0].description}</w:t>
             </w:r>
           </w:p>
         </w:tc>
@@ -439,18 +364,8 @@
             <w:r>
               <w:t>0</w:t>
             </w:r>
-            <w:proofErr w:type="gramStart"/>
-            <w:r>
-              <w:t>].</w:t>
-            </w:r>
-            <w:proofErr w:type="spellStart"/>
-            <w:r>
-              <w:t>positionFeature</w:t>
-            </w:r>
-            <w:proofErr w:type="spellEnd"/>
-            <w:proofErr w:type="gramEnd"/>
-            <w:r>
-              <w:t>[0]}</w:t>
+            <w:r>
+              <w:t>].positionFeature[0]}</w:t>
             </w:r>
           </w:p>
           <w:p>
@@ -472,18 +387,8 @@
             <w:r>
               <w:t>0</w:t>
             </w:r>
-            <w:proofErr w:type="gramStart"/>
-            <w:r>
-              <w:t>].</w:t>
-            </w:r>
-            <w:proofErr w:type="spellStart"/>
-            <w:r>
-              <w:t>positionFeature</w:t>
-            </w:r>
-            <w:proofErr w:type="spellEnd"/>
-            <w:proofErr w:type="gramEnd"/>
-            <w:r>
-              <w:t>[1]}</w:t>
+            <w:r>
+              <w:t>].positionFeature[1]}</w:t>
             </w:r>
           </w:p>
           <w:p>
@@ -505,18 +410,8 @@
             <w:r>
               <w:t>0</w:t>
             </w:r>
-            <w:proofErr w:type="gramStart"/>
-            <w:r>
-              <w:t>].</w:t>
-            </w:r>
-            <w:proofErr w:type="spellStart"/>
-            <w:r>
-              <w:t>positionFeature</w:t>
-            </w:r>
-            <w:proofErr w:type="spellEnd"/>
-            <w:proofErr w:type="gramEnd"/>
-            <w:r>
-              <w:t>[2]}</w:t>
+            <w:r>
+              <w:t>].positionFeature[2]}</w:t>
             </w:r>
           </w:p>
           <w:p>
@@ -538,18 +433,8 @@
             <w:r>
               <w:t>0</w:t>
             </w:r>
-            <w:proofErr w:type="gramStart"/>
-            <w:r>
-              <w:t>].</w:t>
-            </w:r>
-            <w:proofErr w:type="spellStart"/>
-            <w:r>
-              <w:t>positionFeature</w:t>
-            </w:r>
-            <w:proofErr w:type="spellEnd"/>
-            <w:proofErr w:type="gramEnd"/>
-            <w:r>
-              <w:t>[3]}</w:t>
+            <w:r>
+              <w:t>].positionFeature[3]}</w:t>
             </w:r>
           </w:p>
         </w:tc>
@@ -614,22 +499,12 @@
               </w:rPr>
               <w:t>1</w:t>
             </w:r>
-            <w:proofErr w:type="gramStart"/>
-            <w:r>
-              <w:rPr>
-                <w:b/>
-              </w:rPr>
-              <w:t>].</w:t>
-            </w:r>
-            <w:proofErr w:type="spellStart"/>
-            <w:r>
-              <w:rPr>
-                <w:b/>
-              </w:rPr>
-              <w:t>jobTitle</w:t>
-            </w:r>
-            <w:proofErr w:type="spellEnd"/>
-            <w:proofErr w:type="gramEnd"/>
+            <w:r>
+              <w:rPr>
+                <w:b/>
+              </w:rPr>
+              <w:t>].jobTitle</w:t>
+            </w:r>
             <w:r>
               <w:rPr>
                 <w:b/>
@@ -668,104 +543,61 @@
               </w:rPr>
               <w:t>1</w:t>
             </w:r>
-            <w:proofErr w:type="gramStart"/>
             <w:r>
               <w:rPr>
                 <w:i/>
                 <w:iCs/>
               </w:rPr>
-              <w:t>].</w:t>
-            </w:r>
-            <w:proofErr w:type="spellStart"/>
+              <w:t xml:space="preserve">].companyName} | </w:t>
+            </w:r>
             <w:r>
               <w:rPr>
                 <w:i/>
                 <w:iCs/>
               </w:rPr>
-              <w:t>companyName</w:t>
-            </w:r>
-            <w:proofErr w:type="spellEnd"/>
-            <w:proofErr w:type="gramEnd"/>
+              <w:t>{experiences[</w:t>
+            </w:r>
             <w:r>
               <w:rPr>
                 <w:i/>
                 <w:iCs/>
               </w:rPr>
-              <w:t xml:space="preserve">} | </w:t>
+              <w:t>1</w:t>
             </w:r>
             <w:r>
               <w:rPr>
                 <w:i/>
                 <w:iCs/>
               </w:rPr>
-              <w:t>{experiences[</w:t>
+              <w:t>].startDate</w:t>
             </w:r>
             <w:r>
               <w:rPr>
                 <w:i/>
                 <w:iCs/>
               </w:rPr>
-              <w:t>1</w:t>
+              <w:t xml:space="preserve">} – </w:t>
             </w:r>
             <w:r>
               <w:rPr>
                 <w:i/>
                 <w:iCs/>
               </w:rPr>
-              <w:t>].</w:t>
-            </w:r>
-            <w:proofErr w:type="spellStart"/>
+              <w:t>{experiences[</w:t>
+            </w:r>
             <w:r>
               <w:rPr>
                 <w:i/>
                 <w:iCs/>
               </w:rPr>
-              <w:t>startDate</w:t>
-            </w:r>
-            <w:proofErr w:type="spellEnd"/>
+              <w:t>1</w:t>
+            </w:r>
             <w:r>
               <w:rPr>
                 <w:i/>
                 <w:iCs/>
               </w:rPr>
-              <w:t xml:space="preserve">} – </w:t>
-            </w:r>
-            <w:r>
-              <w:rPr>
-                <w:i/>
-                <w:iCs/>
-              </w:rPr>
-              <w:t>{experiences[</w:t>
-            </w:r>
-            <w:r>
-              <w:rPr>
-                <w:i/>
-                <w:iCs/>
-              </w:rPr>
-              <w:t>1</w:t>
-            </w:r>
-            <w:r>
-              <w:rPr>
-                <w:i/>
-                <w:iCs/>
-              </w:rPr>
-              <w:t>].</w:t>
-            </w:r>
-            <w:proofErr w:type="spellStart"/>
-            <w:r>
-              <w:rPr>
-                <w:i/>
-                <w:iCs/>
-              </w:rPr>
-              <w:t>endDate</w:t>
-            </w:r>
-            <w:proofErr w:type="spellEnd"/>
-            <w:r>
-              <w:rPr>
-                <w:i/>
-                <w:iCs/>
-              </w:rPr>
-              <w:t>}</w:t>
+              <w:t>].endDate}</w:t>
             </w:r>
           </w:p>
         </w:tc>
@@ -789,15 +621,7 @@
               <w:t xml:space="preserve">Description: </w:t>
             </w:r>
             <w:r>
-              <w:t>{experiences[1</w:t>
-            </w:r>
-            <w:proofErr w:type="gramStart"/>
-            <w:r>
-              <w:t>].description</w:t>
-            </w:r>
-            <w:proofErr w:type="gramEnd"/>
-            <w:r>
-              <w:t>}</w:t>
+              <w:t>{experiences[1].description}</w:t>
             </w:r>
           </w:p>
         </w:tc>
@@ -827,18 +651,8 @@
             <w:r>
               <w:t>1</w:t>
             </w:r>
-            <w:proofErr w:type="gramStart"/>
-            <w:r>
-              <w:t>].</w:t>
-            </w:r>
-            <w:proofErr w:type="spellStart"/>
-            <w:r>
-              <w:t>positionFeature</w:t>
-            </w:r>
-            <w:proofErr w:type="spellEnd"/>
-            <w:proofErr w:type="gramEnd"/>
-            <w:r>
-              <w:t>[0]}</w:t>
+            <w:r>
+              <w:t>].positionFeature[0]}</w:t>
             </w:r>
           </w:p>
           <w:p>
@@ -860,18 +674,8 @@
             <w:r>
               <w:t>1</w:t>
             </w:r>
-            <w:proofErr w:type="gramStart"/>
-            <w:r>
-              <w:t>].</w:t>
-            </w:r>
-            <w:proofErr w:type="spellStart"/>
-            <w:r>
-              <w:t>positionFeature</w:t>
-            </w:r>
-            <w:proofErr w:type="spellEnd"/>
-            <w:proofErr w:type="gramEnd"/>
-            <w:r>
-              <w:t>[1]}</w:t>
+            <w:r>
+              <w:t>].positionFeature[1]}</w:t>
             </w:r>
           </w:p>
           <w:p>
@@ -893,18 +697,8 @@
             <w:r>
               <w:t>1</w:t>
             </w:r>
-            <w:proofErr w:type="gramStart"/>
-            <w:r>
-              <w:t>].</w:t>
-            </w:r>
-            <w:proofErr w:type="spellStart"/>
-            <w:r>
-              <w:t>positionFeature</w:t>
-            </w:r>
-            <w:proofErr w:type="spellEnd"/>
-            <w:proofErr w:type="gramEnd"/>
-            <w:r>
-              <w:t>[2]}</w:t>
+            <w:r>
+              <w:t>].positionFeature[2]}</w:t>
             </w:r>
           </w:p>
           <w:p>
@@ -926,18 +720,8 @@
             <w:r>
               <w:t>1</w:t>
             </w:r>
-            <w:proofErr w:type="gramStart"/>
-            <w:r>
-              <w:t>].</w:t>
-            </w:r>
-            <w:proofErr w:type="spellStart"/>
-            <w:r>
-              <w:t>positionFeature</w:t>
-            </w:r>
-            <w:proofErr w:type="spellEnd"/>
-            <w:proofErr w:type="gramEnd"/>
-            <w:r>
-              <w:t>[3]}</w:t>
+            <w:r>
+              <w:t>].positionFeature[3]}</w:t>
             </w:r>
           </w:p>
         </w:tc>
@@ -984,18 +768,8 @@
               <w:t>s</w:t>
             </w:r>
             <w:r>
-              <w:t>[2</w:t>
-            </w:r>
-            <w:proofErr w:type="gramStart"/>
-            <w:r>
-              <w:t>].</w:t>
-            </w:r>
-            <w:proofErr w:type="spellStart"/>
-            <w:r>
-              <w:t>jobTitle</w:t>
-            </w:r>
-            <w:proofErr w:type="spellEnd"/>
-            <w:proofErr w:type="gramEnd"/>
+              <w:t>[2].jobTitle</w:t>
+            </w:r>
             <w:r>
               <w:t>}</w:t>
             </w:r>
@@ -1032,118 +806,68 @@
               </w:rPr>
               <w:t>2</w:t>
             </w:r>
-            <w:proofErr w:type="gramStart"/>
             <w:r>
               <w:rPr>
                 <w:i/>
                 <w:iCs/>
               </w:rPr>
-              <w:t>].</w:t>
-            </w:r>
-            <w:proofErr w:type="spellStart"/>
+              <w:t>].companyName}</w:t>
+            </w:r>
             <w:r>
               <w:rPr>
                 <w:i/>
                 <w:iCs/>
               </w:rPr>
-              <w:t>companyName</w:t>
-            </w:r>
-            <w:proofErr w:type="spellEnd"/>
-            <w:proofErr w:type="gramEnd"/>
+              <w:t xml:space="preserve"> | </w:t>
+            </w:r>
             <w:r>
               <w:rPr>
                 <w:i/>
                 <w:iCs/>
               </w:rPr>
-              <w:t>}</w:t>
+              <w:t>{experiences[</w:t>
             </w:r>
             <w:r>
               <w:rPr>
                 <w:i/>
                 <w:iCs/>
               </w:rPr>
-              <w:t xml:space="preserve"> | </w:t>
+              <w:t>2</w:t>
             </w:r>
             <w:r>
               <w:rPr>
                 <w:i/>
                 <w:iCs/>
               </w:rPr>
-              <w:t>{experiences[</w:t>
+              <w:t>].startDate}</w:t>
             </w:r>
             <w:r>
               <w:rPr>
                 <w:i/>
                 <w:iCs/>
               </w:rPr>
-              <w:t>2</w:t>
+              <w:t xml:space="preserve"> – </w:t>
             </w:r>
             <w:r>
               <w:rPr>
                 <w:i/>
                 <w:iCs/>
               </w:rPr>
-              <w:t>].</w:t>
-            </w:r>
-            <w:proofErr w:type="spellStart"/>
+              <w:t>{experiences[</w:t>
+            </w:r>
             <w:r>
               <w:rPr>
                 <w:i/>
                 <w:iCs/>
               </w:rPr>
-              <w:t>startDate</w:t>
-            </w:r>
-            <w:proofErr w:type="spellEnd"/>
+              <w:t>2</w:t>
+            </w:r>
             <w:r>
               <w:rPr>
                 <w:i/>
                 <w:iCs/>
               </w:rPr>
-              <w:t>}</w:t>
-            </w:r>
-            <w:r>
-              <w:rPr>
-                <w:i/>
-                <w:iCs/>
-              </w:rPr>
-              <w:t xml:space="preserve"> – </w:t>
-            </w:r>
-            <w:r>
-              <w:rPr>
-                <w:i/>
-                <w:iCs/>
-              </w:rPr>
-              <w:t>{experiences[</w:t>
-            </w:r>
-            <w:r>
-              <w:rPr>
-                <w:i/>
-                <w:iCs/>
-              </w:rPr>
-              <w:t>2</w:t>
-            </w:r>
-            <w:r>
-              <w:rPr>
-                <w:i/>
-                <w:iCs/>
-              </w:rPr>
-              <w:t>].</w:t>
-            </w:r>
-            <w:proofErr w:type="spellStart"/>
-            <w:r>
-              <w:rPr>
-                <w:i/>
-                <w:iCs/>
-              </w:rPr>
-              <w:t>endDate</w:t>
-            </w:r>
-            <w:proofErr w:type="spellEnd"/>
-            <w:r>
-              <w:rPr>
-                <w:i/>
-                <w:iCs/>
-              </w:rPr>
-              <w:t>}</w:t>
+              <w:t>].endDate}</w:t>
             </w:r>
           </w:p>
         </w:tc>
@@ -1171,15 +895,7 @@
               <w:t xml:space="preserve">scription: </w:t>
             </w:r>
             <w:r>
-              <w:t>{experiences[2</w:t>
-            </w:r>
-            <w:proofErr w:type="gramStart"/>
-            <w:r>
-              <w:t>].description</w:t>
-            </w:r>
-            <w:proofErr w:type="gramEnd"/>
-            <w:r>
-              <w:t>}</w:t>
+              <w:t>{experiences[2].description}</w:t>
             </w:r>
           </w:p>
         </w:tc>
@@ -1209,18 +925,8 @@
             <w:r>
               <w:t>2</w:t>
             </w:r>
-            <w:proofErr w:type="gramStart"/>
-            <w:r>
-              <w:t>].</w:t>
-            </w:r>
-            <w:proofErr w:type="spellStart"/>
-            <w:r>
-              <w:t>positionFeature</w:t>
-            </w:r>
-            <w:proofErr w:type="spellEnd"/>
-            <w:proofErr w:type="gramEnd"/>
-            <w:r>
-              <w:t>[0]}</w:t>
+            <w:r>
+              <w:t>].positionFeature[0]}</w:t>
             </w:r>
           </w:p>
           <w:p>
@@ -1242,18 +948,8 @@
             <w:r>
               <w:t>2</w:t>
             </w:r>
-            <w:proofErr w:type="gramStart"/>
-            <w:r>
-              <w:t>].</w:t>
-            </w:r>
-            <w:proofErr w:type="spellStart"/>
-            <w:r>
-              <w:t>positionFeature</w:t>
-            </w:r>
-            <w:proofErr w:type="spellEnd"/>
-            <w:proofErr w:type="gramEnd"/>
-            <w:r>
-              <w:t>[</w:t>
+            <w:r>
+              <w:t>].positionFeature[</w:t>
             </w:r>
             <w:r>
               <w:t>1</w:t>
@@ -1281,18 +977,8 @@
             <w:r>
               <w:t>2</w:t>
             </w:r>
-            <w:proofErr w:type="gramStart"/>
-            <w:r>
-              <w:t>].</w:t>
-            </w:r>
-            <w:proofErr w:type="spellStart"/>
-            <w:r>
-              <w:t>positionFeature</w:t>
-            </w:r>
-            <w:proofErr w:type="spellEnd"/>
-            <w:proofErr w:type="gramEnd"/>
-            <w:r>
-              <w:t>[</w:t>
+            <w:r>
+              <w:t>].positionFeature[</w:t>
             </w:r>
             <w:r>
               <w:t>2</w:t>
@@ -1320,18 +1006,8 @@
             <w:r>
               <w:t>2</w:t>
             </w:r>
-            <w:proofErr w:type="gramStart"/>
-            <w:r>
-              <w:t>].</w:t>
-            </w:r>
-            <w:proofErr w:type="spellStart"/>
-            <w:r>
-              <w:t>positionFeature</w:t>
-            </w:r>
-            <w:proofErr w:type="spellEnd"/>
-            <w:proofErr w:type="gramEnd"/>
-            <w:r>
-              <w:t>[</w:t>
+            <w:r>
+              <w:t>].positionFeature[</w:t>
             </w:r>
             <w:r>
               <w:t>3</w:t>
@@ -1355,6 +1031,7 @@
         <w:pStyle w:val="Subheading1"/>
       </w:pPr>
       <w:r>
+        <w:lastRenderedPageBreak/>
         <w:t xml:space="preserve">FDM </w:t>
       </w:r>
       <w:r>
@@ -1394,17 +1071,7 @@
               <w:spacing w:before="120"/>
             </w:pPr>
             <w:r>
-              <w:t>{</w:t>
-            </w:r>
-            <w:proofErr w:type="spellStart"/>
-            <w:proofErr w:type="gramStart"/>
-            <w:r>
-              <w:t>stream.streamName</w:t>
-            </w:r>
-            <w:proofErr w:type="spellEnd"/>
-            <w:proofErr w:type="gramEnd"/>
-            <w:r>
-              <w:t>}</w:t>
+              <w:t>{stream.streamName}</w:t>
             </w:r>
           </w:p>
         </w:tc>
@@ -1481,13 +1148,7 @@
               </w:rPr>
             </w:pPr>
             <w:r>
-              <w:t>Text/l</w:t>
-            </w:r>
-            <w:r>
-              <w:t xml:space="preserve">ist key </w:t>
-            </w:r>
-            <w:r>
-              <w:t>skills</w:t>
+              <w:t>{stream.Skills[0]}</w:t>
             </w:r>
           </w:p>
           <w:p>
@@ -1505,7 +1166,16 @@
               </w:rPr>
             </w:pPr>
             <w:r>
-              <w:t>Text/list key skills</w:t>
+              <w:t>{</w:t>
+            </w:r>
+            <w:r>
+              <w:t>stream.Skills[</w:t>
+            </w:r>
+            <w:r>
+              <w:t>2</w:t>
+            </w:r>
+            <w:r>
+              <w:t>]}</w:t>
             </w:r>
           </w:p>
           <w:p>
@@ -1523,14 +1193,18 @@
               </w:rPr>
             </w:pPr>
             <w:r>
-              <w:t>Text/list key skills</w:t>
-            </w:r>
-          </w:p>
-        </w:tc>
-        <w:tc>
-          <w:tcPr>
-            <w:tcW w:w="4814" w:type="dxa"/>
-          </w:tcPr>
+              <w:t>{</w:t>
+            </w:r>
+            <w:r>
+              <w:t>stream.Skills[</w:t>
+            </w:r>
+            <w:r>
+              <w:t>4</w:t>
+            </w:r>
+            <w:r>
+              <w:t>]}</w:t>
+            </w:r>
+          </w:p>
           <w:p>
             <w:pPr>
               <w:pStyle w:val="Listenabsatz"/>
@@ -1546,9 +1220,23 @@
               </w:rPr>
             </w:pPr>
             <w:r>
-              <w:t>Text/list key skills</w:t>
-            </w:r>
-          </w:p>
+              <w:t>{</w:t>
+            </w:r>
+            <w:r>
+              <w:t>stream.Skills[</w:t>
+            </w:r>
+            <w:r>
+              <w:t>6</w:t>
+            </w:r>
+            <w:r>
+              <w:t>]}</w:t>
+            </w:r>
+          </w:p>
+        </w:tc>
+        <w:tc>
+          <w:tcPr>
+            <w:tcW w:w="4814" w:type="dxa"/>
+          </w:tcPr>
           <w:p>
             <w:pPr>
               <w:pStyle w:val="Listenabsatz"/>
@@ -1564,7 +1252,16 @@
               </w:rPr>
             </w:pPr>
             <w:r>
-              <w:t>Text/list key skills</w:t>
+              <w:t>{stream.Skills[</w:t>
+            </w:r>
+            <w:r>
+              <w:t>1</w:t>
+            </w:r>
+            <w:r>
+              <w:t>]</w:t>
+            </w:r>
+            <w:r>
+              <w:t>}</w:t>
             </w:r>
           </w:p>
           <w:p>
@@ -1582,7 +1279,70 @@
               </w:rPr>
             </w:pPr>
             <w:r>
-              <w:t>Text/list key skills</w:t>
+              <w:t>{</w:t>
+            </w:r>
+            <w:r>
+              <w:t>stream.Skills[</w:t>
+            </w:r>
+            <w:r>
+              <w:t>3</w:t>
+            </w:r>
+            <w:r>
+              <w:t>]}</w:t>
+            </w:r>
+          </w:p>
+          <w:p>
+            <w:pPr>
+              <w:pStyle w:val="Listenabsatz"/>
+              <w:numPr>
+                <w:ilvl w:val="0"/>
+                <w:numId w:val="1"/>
+              </w:numPr>
+              <w:spacing w:line="276" w:lineRule="auto"/>
+              <w:ind w:left="215" w:hanging="215"/>
+              <w:rPr>
+                <w:b/>
+                <w:bCs/>
+              </w:rPr>
+            </w:pPr>
+            <w:r>
+              <w:t>{</w:t>
+            </w:r>
+            <w:r>
+              <w:t>stream.Skills[</w:t>
+            </w:r>
+            <w:r>
+              <w:t>5</w:t>
+            </w:r>
+            <w:r>
+              <w:t>]}</w:t>
+            </w:r>
+          </w:p>
+          <w:p>
+            <w:pPr>
+              <w:pStyle w:val="Listenabsatz"/>
+              <w:numPr>
+                <w:ilvl w:val="0"/>
+                <w:numId w:val="1"/>
+              </w:numPr>
+              <w:spacing w:line="276" w:lineRule="auto"/>
+              <w:ind w:left="215" w:hanging="215"/>
+              <w:rPr>
+                <w:b/>
+                <w:bCs/>
+              </w:rPr>
+            </w:pPr>
+            <w:r>
+              <w:t>{</w:t>
+            </w:r>
+            <w:r>
+              <w:t>stream.Skills[</w:t>
+            </w:r>
+            <w:r>
+              <w:t>7</w:t>
+            </w:r>
+            <w:r>
+              <w:t>]}</w:t>
             </w:r>
           </w:p>
         </w:tc>
@@ -1635,18 +1395,8 @@
               <w:spacing w:before="120"/>
             </w:pPr>
             <w:r>
-              <w:t>{educations[0</w:t>
-            </w:r>
-            <w:proofErr w:type="gramStart"/>
-            <w:r>
-              <w:t>].</w:t>
-            </w:r>
-            <w:proofErr w:type="spellStart"/>
-            <w:r>
-              <w:t>studyTitle</w:t>
-            </w:r>
-            <w:proofErr w:type="spellEnd"/>
-            <w:proofErr w:type="gramEnd"/>
+              <w:t>{educations[0].studyTitle</w:t>
+            </w:r>
             <w:r>
               <w:t>}</w:t>
             </w:r>
@@ -1669,86 +1419,50 @@
                 <w:i/>
                 <w:iCs/>
               </w:rPr>
-              <w:t>{educations[0</w:t>
-            </w:r>
-            <w:proofErr w:type="gramStart"/>
+              <w:t>{educations[0].universityName</w:t>
+            </w:r>
             <w:r>
               <w:rPr>
                 <w:i/>
                 <w:iCs/>
               </w:rPr>
-              <w:t>].</w:t>
-            </w:r>
-            <w:proofErr w:type="spellStart"/>
+              <w:t>}</w:t>
+            </w:r>
             <w:r>
               <w:rPr>
                 <w:i/>
                 <w:iCs/>
               </w:rPr>
-              <w:t>universityName</w:t>
-            </w:r>
-            <w:proofErr w:type="spellEnd"/>
-            <w:proofErr w:type="gramEnd"/>
+              <w:t xml:space="preserve"> | </w:t>
+            </w:r>
             <w:r>
               <w:rPr>
                 <w:i/>
                 <w:iCs/>
               </w:rPr>
-              <w:t>}</w:t>
+              <w:t>{educations[0].startDate</w:t>
             </w:r>
             <w:r>
               <w:rPr>
                 <w:i/>
                 <w:iCs/>
               </w:rPr>
-              <w:t xml:space="preserve"> | </w:t>
+              <w:t>}</w:t>
             </w:r>
             <w:r>
               <w:rPr>
                 <w:i/>
                 <w:iCs/>
               </w:rPr>
-              <w:t>{educations[0].</w:t>
-            </w:r>
-            <w:proofErr w:type="spellStart"/>
+              <w:t xml:space="preserve"> – </w:t>
+            </w:r>
             <w:r>
               <w:rPr>
                 <w:i/>
                 <w:iCs/>
               </w:rPr>
-              <w:t>startDate</w:t>
-            </w:r>
-            <w:proofErr w:type="spellEnd"/>
-            <w:r>
-              <w:rPr>
-                <w:i/>
-                <w:iCs/>
-              </w:rPr>
-              <w:t>}</w:t>
-            </w:r>
-            <w:r>
-              <w:rPr>
-                <w:i/>
-                <w:iCs/>
-              </w:rPr>
-              <w:t xml:space="preserve"> – </w:t>
-            </w:r>
-            <w:r>
-              <w:rPr>
-                <w:i/>
-                <w:iCs/>
-              </w:rPr>
-              <w:t>{educations[0].</w:t>
-            </w:r>
-            <w:proofErr w:type="spellStart"/>
-            <w:r>
-              <w:rPr>
-                <w:i/>
-                <w:iCs/>
-              </w:rPr>
-              <w:t>endDate</w:t>
-            </w:r>
-            <w:proofErr w:type="spellEnd"/>
+              <w:t>{educations[0].endDate</w:t>
+            </w:r>
             <w:r>
               <w:rPr>
                 <w:i/>
@@ -1782,20 +1496,7 @@
               </w:rPr>
             </w:pPr>
             <w:r>
-              <w:t>{educations[0</w:t>
-            </w:r>
-            <w:proofErr w:type="gramStart"/>
-            <w:r>
-              <w:t>].</w:t>
-            </w:r>
-            <w:proofErr w:type="spellStart"/>
-            <w:r>
-              <w:t>keyModules</w:t>
-            </w:r>
-            <w:proofErr w:type="spellEnd"/>
-            <w:proofErr w:type="gramEnd"/>
-            <w:r>
-              <w:t>[0</w:t>
+              <w:t>{educations[0].keyModules[0</w:t>
             </w:r>
             <w:r>
               <w:t>]}</w:t>
@@ -1810,20 +1511,7 @@
               </w:numPr>
             </w:pPr>
             <w:r>
-              <w:t>{educations[0</w:t>
-            </w:r>
-            <w:proofErr w:type="gramStart"/>
-            <w:r>
-              <w:t>].</w:t>
-            </w:r>
-            <w:proofErr w:type="spellStart"/>
-            <w:r>
-              <w:t>keyModules</w:t>
-            </w:r>
-            <w:proofErr w:type="spellEnd"/>
-            <w:proofErr w:type="gramEnd"/>
-            <w:r>
-              <w:t>[</w:t>
+              <w:t>{educations[0].keyModules[</w:t>
             </w:r>
             <w:r>
               <w:t>2</w:t>
@@ -1851,18 +1539,8 @@
             <w:r>
               <w:t>0</w:t>
             </w:r>
-            <w:proofErr w:type="gramStart"/>
-            <w:r>
-              <w:t>].</w:t>
-            </w:r>
-            <w:proofErr w:type="spellStart"/>
-            <w:r>
-              <w:t>keyModules</w:t>
-            </w:r>
-            <w:proofErr w:type="spellEnd"/>
-            <w:proofErr w:type="gramEnd"/>
-            <w:r>
-              <w:t>[</w:t>
+            <w:r>
+              <w:t>].keyModules[</w:t>
             </w:r>
             <w:r>
               <w:t>1</w:t>
@@ -1885,18 +1563,8 @@
             <w:r>
               <w:t>0</w:t>
             </w:r>
-            <w:proofErr w:type="gramStart"/>
-            <w:r>
-              <w:t>].</w:t>
-            </w:r>
-            <w:proofErr w:type="spellStart"/>
-            <w:r>
-              <w:t>keyModules</w:t>
-            </w:r>
-            <w:proofErr w:type="spellEnd"/>
-            <w:proofErr w:type="gramEnd"/>
-            <w:r>
-              <w:t>[</w:t>
+            <w:r>
+              <w:t>].keyModules[</w:t>
             </w:r>
             <w:r>
               <w:t>3</w:t>
@@ -1966,13 +1634,8 @@
                 <w:bCs/>
               </w:rPr>
             </w:pPr>
-            <w:proofErr w:type="gramStart"/>
-            <w:r>
-              <w:t>E.g.</w:t>
-            </w:r>
-            <w:proofErr w:type="gramEnd"/>
-            <w:r>
-              <w:t xml:space="preserve"> Awards</w:t>
+            <w:r>
+              <w:t>E.g. Awards</w:t>
             </w:r>
           </w:p>
           <w:p>
@@ -1988,13 +1651,8 @@
                 <w:bCs/>
               </w:rPr>
             </w:pPr>
-            <w:proofErr w:type="gramStart"/>
-            <w:r>
-              <w:t>E.g.</w:t>
-            </w:r>
-            <w:proofErr w:type="gramEnd"/>
-            <w:r>
-              <w:t xml:space="preserve"> Languages</w:t>
+            <w:r>
+              <w:t>E.g. Languages</w:t>
             </w:r>
           </w:p>
         </w:tc>
@@ -2016,13 +1674,8 @@
                 <w:bCs/>
               </w:rPr>
             </w:pPr>
-            <w:proofErr w:type="gramStart"/>
-            <w:r>
-              <w:t>E.g.</w:t>
-            </w:r>
-            <w:proofErr w:type="gramEnd"/>
-            <w:r>
-              <w:t xml:space="preserve"> Professional Membership List</w:t>
+            <w:r>
+              <w:t>E.g. Professional Membership List</w:t>
             </w:r>
           </w:p>
           <w:p>
@@ -4032,21 +3685,6 @@
 </file>
 
 <file path=customXml/item2.xml><?xml version="1.0" encoding="utf-8"?>
-<b:Sources xmlns:b="http://schemas.openxmlformats.org/officeDocument/2006/bibliography" xmlns="http://schemas.openxmlformats.org/officeDocument/2006/bibliography" SelectedStyle="/APASixthEditionOfficeOnline.xsl" StyleName="APA" Version="6"/>
-</file>
-
-<file path=customXml/item3.xml><?xml version="1.0" encoding="utf-8"?>
-<p:properties xmlns:p="http://schemas.microsoft.com/office/2006/metadata/properties" xmlns:xsi="http://www.w3.org/2001/XMLSchema-instance" xmlns:pc="http://schemas.microsoft.com/office/infopath/2007/PartnerControls">
-  <documentManagement>
-    <TaxCatchAll xmlns="2f37c69b-5a6a-4637-8bd1-d93b6d25cbeb" xsi:nil="true"/>
-    <lcf76f155ced4ddcb4097134ff3c332f xmlns="98e14f5f-b060-49d7-8f28-097594a3901a">
-      <Terms xmlns="http://schemas.microsoft.com/office/infopath/2007/PartnerControls"/>
-    </lcf76f155ced4ddcb4097134ff3c332f>
-  </documentManagement>
-</p:properties>
-</file>
-
-<file path=customXml/item4.xml><?xml version="1.0" encoding="utf-8"?>
 <ct:contentTypeSchema xmlns:ct="http://schemas.microsoft.com/office/2006/metadata/contentType" xmlns:ma="http://schemas.microsoft.com/office/2006/metadata/properties/metaAttributes" ct:_="" ma:_="" ma:contentTypeName="Document" ma:contentTypeID="0x0101008AE0694D7530E34D88C51771DB31F8FB" ma:contentTypeVersion="13" ma:contentTypeDescription="Create a new document." ma:contentTypeScope="" ma:versionID="7d56791dae153109642e508fb1857889">
   <xsd:schema xmlns:xsd="http://www.w3.org/2001/XMLSchema" xmlns:xs="http://www.w3.org/2001/XMLSchema" xmlns:p="http://schemas.microsoft.com/office/2006/metadata/properties" xmlns:ns2="98e14f5f-b060-49d7-8f28-097594a3901a" xmlns:ns3="2f37c69b-5a6a-4637-8bd1-d93b6d25cbeb" targetNamespace="http://schemas.microsoft.com/office/2006/metadata/properties" ma:root="true" ma:fieldsID="5228b484967ea99221e923794ca5170e" ns2:_="" ns3:_="">
     <xsd:import namespace="98e14f5f-b060-49d7-8f28-097594a3901a"/>
@@ -4269,6 +3907,21 @@
 </ct:contentTypeSchema>
 </file>
 
+<file path=customXml/item3.xml><?xml version="1.0" encoding="utf-8"?>
+<p:properties xmlns:p="http://schemas.microsoft.com/office/2006/metadata/properties" xmlns:xsi="http://www.w3.org/2001/XMLSchema-instance" xmlns:pc="http://schemas.microsoft.com/office/infopath/2007/PartnerControls">
+  <documentManagement>
+    <TaxCatchAll xmlns="2f37c69b-5a6a-4637-8bd1-d93b6d25cbeb" xsi:nil="true"/>
+    <lcf76f155ced4ddcb4097134ff3c332f xmlns="98e14f5f-b060-49d7-8f28-097594a3901a">
+      <Terms xmlns="http://schemas.microsoft.com/office/infopath/2007/PartnerControls"/>
+    </lcf76f155ced4ddcb4097134ff3c332f>
+  </documentManagement>
+</p:properties>
+</file>
+
+<file path=customXml/item4.xml><?xml version="1.0" encoding="utf-8"?>
+<b:Sources xmlns:b="http://schemas.openxmlformats.org/officeDocument/2006/bibliography" xmlns="http://schemas.openxmlformats.org/officeDocument/2006/bibliography" SelectedStyle="/APASixthEditionOfficeOnline.xsl" StyleName="APA" Version="6"/>
+</file>
+
 <file path=customXml/itemProps1.xml><?xml version="1.0" encoding="utf-8"?>
 <ds:datastoreItem xmlns:ds="http://schemas.openxmlformats.org/officeDocument/2006/customXml" ds:itemID="{BDD4FADC-04E8-47A9-8394-84B91D0ED948}">
   <ds:schemaRefs>
@@ -4278,9 +3931,20 @@
 </file>
 
 <file path=customXml/itemProps2.xml><?xml version="1.0" encoding="utf-8"?>
-<ds:datastoreItem xmlns:ds="http://schemas.openxmlformats.org/officeDocument/2006/customXml" ds:itemID="{D062CE29-40DB-894A-86AB-7558A20A4358}">
+<ds:datastoreItem xmlns:ds="http://schemas.openxmlformats.org/officeDocument/2006/customXml" ds:itemID="{5AE54ABE-056D-4F0B-A50F-3E5D1BD613F3}">
   <ds:schemaRefs>
-    <ds:schemaRef ds:uri="http://schemas.openxmlformats.org/officeDocument/2006/bibliography"/>
+    <ds:schemaRef ds:uri="http://schemas.microsoft.com/office/2006/metadata/contentType"/>
+    <ds:schemaRef ds:uri="http://schemas.microsoft.com/office/2006/metadata/properties/metaAttributes"/>
+    <ds:schemaRef ds:uri="http://www.w3.org/2001/XMLSchema"/>
+    <ds:schemaRef ds:uri="http://schemas.microsoft.com/office/2006/metadata/properties"/>
+    <ds:schemaRef ds:uri="98e14f5f-b060-49d7-8f28-097594a3901a"/>
+    <ds:schemaRef ds:uri="2f37c69b-5a6a-4637-8bd1-d93b6d25cbeb"/>
+    <ds:schemaRef ds:uri="http://schemas.microsoft.com/office/2006/documentManagement/types"/>
+    <ds:schemaRef ds:uri="http://schemas.microsoft.com/office/infopath/2007/PartnerControls"/>
+    <ds:schemaRef ds:uri="http://schemas.openxmlformats.org/package/2006/metadata/core-properties"/>
+    <ds:schemaRef ds:uri="http://purl.org/dc/elements/1.1/"/>
+    <ds:schemaRef ds:uri="http://purl.org/dc/terms/"/>
+    <ds:schemaRef ds:uri="http://schemas.microsoft.com/internal/obd"/>
   </ds:schemaRefs>
 </ds:datastoreItem>
 </file>
@@ -4297,20 +3961,9 @@
 </file>
 
 <file path=customXml/itemProps4.xml><?xml version="1.0" encoding="utf-8"?>
-<ds:datastoreItem xmlns:ds="http://schemas.openxmlformats.org/officeDocument/2006/customXml" ds:itemID="{5AE54ABE-056D-4F0B-A50F-3E5D1BD613F3}">
+<ds:datastoreItem xmlns:ds="http://schemas.openxmlformats.org/officeDocument/2006/customXml" ds:itemID="{D062CE29-40DB-894A-86AB-7558A20A4358}">
   <ds:schemaRefs>
-    <ds:schemaRef ds:uri="http://schemas.microsoft.com/office/2006/metadata/contentType"/>
-    <ds:schemaRef ds:uri="http://schemas.microsoft.com/office/2006/metadata/properties/metaAttributes"/>
-    <ds:schemaRef ds:uri="http://www.w3.org/2001/XMLSchema"/>
-    <ds:schemaRef ds:uri="http://schemas.microsoft.com/office/2006/metadata/properties"/>
-    <ds:schemaRef ds:uri="98e14f5f-b060-49d7-8f28-097594a3901a"/>
-    <ds:schemaRef ds:uri="2f37c69b-5a6a-4637-8bd1-d93b6d25cbeb"/>
-    <ds:schemaRef ds:uri="http://schemas.microsoft.com/office/2006/documentManagement/types"/>
-    <ds:schemaRef ds:uri="http://schemas.microsoft.com/office/infopath/2007/PartnerControls"/>
-    <ds:schemaRef ds:uri="http://schemas.openxmlformats.org/package/2006/metadata/core-properties"/>
-    <ds:schemaRef ds:uri="http://purl.org/dc/elements/1.1/"/>
-    <ds:schemaRef ds:uri="http://purl.org/dc/terms/"/>
-    <ds:schemaRef ds:uri="http://schemas.microsoft.com/internal/obd"/>
+    <ds:schemaRef ds:uri="http://schemas.openxmlformats.org/officeDocument/2006/bibliography"/>
   </ds:schemaRefs>
 </ds:datastoreItem>
 </file>
</xml_diff>

<commit_message>
added missing fields to template, all needed CV data should be integrated now
</commit_message>
<xml_diff>
--- a/src/main/resources/com/fdmgroup/cvgeneratorgradle/templates/fdm_cv_template_international_v1.docx
+++ b/src/main/resources/com/fdmgroup/cvgeneratorgradle/templates/fdm_cv_template_international_v1.docx
@@ -78,7 +78,15 @@
               </w:rPr>
             </w:pPr>
             <w:r>
-              <w:t>Text/list key skills</w:t>
+              <w:t>{</w:t>
+            </w:r>
+            <w:proofErr w:type="spellStart"/>
+            <w:r>
+              <w:t>keySkills</w:t>
+            </w:r>
+            <w:proofErr w:type="spellEnd"/>
+            <w:r>
+              <w:t>[0]}</w:t>
             </w:r>
           </w:p>
           <w:p>
@@ -96,7 +104,15 @@
               </w:rPr>
             </w:pPr>
             <w:r>
-              <w:t>Text/list key skills</w:t>
+              <w:t>{</w:t>
+            </w:r>
+            <w:proofErr w:type="spellStart"/>
+            <w:r>
+              <w:t>keySkills</w:t>
+            </w:r>
+            <w:proofErr w:type="spellEnd"/>
+            <w:r>
+              <w:t>[2]}</w:t>
             </w:r>
           </w:p>
           <w:p>
@@ -114,7 +130,15 @@
               </w:rPr>
             </w:pPr>
             <w:r>
-              <w:t>Text/list key skills</w:t>
+              <w:t>{</w:t>
+            </w:r>
+            <w:proofErr w:type="spellStart"/>
+            <w:r>
+              <w:t>keySkills</w:t>
+            </w:r>
+            <w:proofErr w:type="spellEnd"/>
+            <w:r>
+              <w:t>[4]}</w:t>
             </w:r>
           </w:p>
         </w:tc>
@@ -137,7 +161,15 @@
               </w:rPr>
             </w:pPr>
             <w:r>
-              <w:t>Text/list key skills</w:t>
+              <w:t>{</w:t>
+            </w:r>
+            <w:proofErr w:type="spellStart"/>
+            <w:r>
+              <w:t>keySkills</w:t>
+            </w:r>
+            <w:proofErr w:type="spellEnd"/>
+            <w:r>
+              <w:t>[1]}</w:t>
             </w:r>
           </w:p>
           <w:p>
@@ -155,7 +187,15 @@
               </w:rPr>
             </w:pPr>
             <w:r>
-              <w:t>Text/list key skills</w:t>
+              <w:t>{</w:t>
+            </w:r>
+            <w:proofErr w:type="spellStart"/>
+            <w:r>
+              <w:t>keySkills</w:t>
+            </w:r>
+            <w:proofErr w:type="spellEnd"/>
+            <w:r>
+              <w:t>[3]}</w:t>
             </w:r>
           </w:p>
           <w:p>
@@ -173,7 +213,15 @@
               </w:rPr>
             </w:pPr>
             <w:r>
-              <w:t>Text/list key skills</w:t>
+              <w:t>{</w:t>
+            </w:r>
+            <w:proofErr w:type="spellStart"/>
+            <w:r>
+              <w:t>keySkills</w:t>
+            </w:r>
+            <w:proofErr w:type="spellEnd"/>
+            <w:r>
+              <w:t>[5]}</w:t>
             </w:r>
           </w:p>
         </w:tc>
@@ -251,8 +299,16 @@
               <w:rPr>
                 <w:b/>
               </w:rPr>
-              <w:t>].jobTitle</w:t>
-            </w:r>
+              <w:t>].</w:t>
+            </w:r>
+            <w:proofErr w:type="spellStart"/>
+            <w:r>
+              <w:rPr>
+                <w:b/>
+              </w:rPr>
+              <w:t>jobTitle</w:t>
+            </w:r>
+            <w:proofErr w:type="spellEnd"/>
             <w:r>
               <w:rPr>
                 <w:b/>
@@ -282,7 +338,23 @@
                 <w:i/>
                 <w:iCs/>
               </w:rPr>
-              <w:t>{experiences[0].companyName}</w:t>
+              <w:t>{experiences[0].</w:t>
+            </w:r>
+            <w:proofErr w:type="spellStart"/>
+            <w:r>
+              <w:rPr>
+                <w:i/>
+                <w:iCs/>
+              </w:rPr>
+              <w:t>companyName</w:t>
+            </w:r>
+            <w:proofErr w:type="spellEnd"/>
+            <w:r>
+              <w:rPr>
+                <w:i/>
+                <w:iCs/>
+              </w:rPr>
+              <w:t>}</w:t>
             </w:r>
             <w:r>
               <w:rPr>
@@ -303,14 +375,46 @@
                 <w:i/>
                 <w:iCs/>
               </w:rPr>
-              <w:t xml:space="preserve">].startDate} – </w:t>
-            </w:r>
-            <w:r>
-              <w:rPr>
-                <w:i/>
-                <w:iCs/>
-              </w:rPr>
-              <w:t>{experiences[0].endDate}</w:t>
+              <w:t>].</w:t>
+            </w:r>
+            <w:proofErr w:type="spellStart"/>
+            <w:r>
+              <w:rPr>
+                <w:i/>
+                <w:iCs/>
+              </w:rPr>
+              <w:t>startDate</w:t>
+            </w:r>
+            <w:proofErr w:type="spellEnd"/>
+            <w:r>
+              <w:rPr>
+                <w:i/>
+                <w:iCs/>
+              </w:rPr>
+              <w:t xml:space="preserve">} – </w:t>
+            </w:r>
+            <w:r>
+              <w:rPr>
+                <w:i/>
+                <w:iCs/>
+              </w:rPr>
+              <w:t>{experiences[0].</w:t>
+            </w:r>
+            <w:proofErr w:type="spellStart"/>
+            <w:r>
+              <w:rPr>
+                <w:i/>
+                <w:iCs/>
+              </w:rPr>
+              <w:t>endDate</w:t>
+            </w:r>
+            <w:proofErr w:type="spellEnd"/>
+            <w:r>
+              <w:rPr>
+                <w:i/>
+                <w:iCs/>
+              </w:rPr>
+              <w:t>}</w:t>
             </w:r>
           </w:p>
         </w:tc>
@@ -365,7 +469,15 @@
               <w:t>0</w:t>
             </w:r>
             <w:r>
-              <w:t>].positionFeature[0]}</w:t>
+              <w:t>].</w:t>
+            </w:r>
+            <w:proofErr w:type="spellStart"/>
+            <w:r>
+              <w:t>positionFeature</w:t>
+            </w:r>
+            <w:proofErr w:type="spellEnd"/>
+            <w:r>
+              <w:t>[0]}</w:t>
             </w:r>
           </w:p>
           <w:p>
@@ -388,7 +500,15 @@
               <w:t>0</w:t>
             </w:r>
             <w:r>
-              <w:t>].positionFeature[1]}</w:t>
+              <w:t>].</w:t>
+            </w:r>
+            <w:proofErr w:type="spellStart"/>
+            <w:r>
+              <w:t>positionFeature</w:t>
+            </w:r>
+            <w:proofErr w:type="spellEnd"/>
+            <w:r>
+              <w:t>[1]}</w:t>
             </w:r>
           </w:p>
           <w:p>
@@ -411,7 +531,15 @@
               <w:t>0</w:t>
             </w:r>
             <w:r>
-              <w:t>].positionFeature[2]}</w:t>
+              <w:t>].</w:t>
+            </w:r>
+            <w:proofErr w:type="spellStart"/>
+            <w:r>
+              <w:t>positionFeature</w:t>
+            </w:r>
+            <w:proofErr w:type="spellEnd"/>
+            <w:r>
+              <w:t>[2]}</w:t>
             </w:r>
           </w:p>
           <w:p>
@@ -434,7 +562,15 @@
               <w:t>0</w:t>
             </w:r>
             <w:r>
-              <w:t>].positionFeature[3]}</w:t>
+              <w:t>].</w:t>
+            </w:r>
+            <w:proofErr w:type="spellStart"/>
+            <w:r>
+              <w:t>positionFeature</w:t>
+            </w:r>
+            <w:proofErr w:type="spellEnd"/>
+            <w:r>
+              <w:t>[3]}</w:t>
             </w:r>
           </w:p>
         </w:tc>
@@ -503,8 +639,16 @@
               <w:rPr>
                 <w:b/>
               </w:rPr>
-              <w:t>].jobTitle</w:t>
-            </w:r>
+              <w:t>].</w:t>
+            </w:r>
+            <w:proofErr w:type="spellStart"/>
+            <w:r>
+              <w:rPr>
+                <w:b/>
+              </w:rPr>
+              <w:t>jobTitle</w:t>
+            </w:r>
+            <w:proofErr w:type="spellEnd"/>
             <w:r>
               <w:rPr>
                 <w:b/>
@@ -548,7 +692,23 @@
                 <w:i/>
                 <w:iCs/>
               </w:rPr>
-              <w:t xml:space="preserve">].companyName} | </w:t>
+              <w:t>].</w:t>
+            </w:r>
+            <w:proofErr w:type="spellStart"/>
+            <w:r>
+              <w:rPr>
+                <w:i/>
+                <w:iCs/>
+              </w:rPr>
+              <w:t>companyName</w:t>
+            </w:r>
+            <w:proofErr w:type="spellEnd"/>
+            <w:r>
+              <w:rPr>
+                <w:i/>
+                <w:iCs/>
+              </w:rPr>
+              <w:t xml:space="preserve">} | </w:t>
             </w:r>
             <w:r>
               <w:rPr>
@@ -569,8 +729,17 @@
                 <w:i/>
                 <w:iCs/>
               </w:rPr>
-              <w:t>].startDate</w:t>
-            </w:r>
+              <w:t>].</w:t>
+            </w:r>
+            <w:proofErr w:type="spellStart"/>
+            <w:r>
+              <w:rPr>
+                <w:i/>
+                <w:iCs/>
+              </w:rPr>
+              <w:t>startDate</w:t>
+            </w:r>
+            <w:proofErr w:type="spellEnd"/>
             <w:r>
               <w:rPr>
                 <w:i/>
@@ -597,7 +766,23 @@
                 <w:i/>
                 <w:iCs/>
               </w:rPr>
-              <w:t>].endDate}</w:t>
+              <w:t>].</w:t>
+            </w:r>
+            <w:proofErr w:type="spellStart"/>
+            <w:r>
+              <w:rPr>
+                <w:i/>
+                <w:iCs/>
+              </w:rPr>
+              <w:t>endDate</w:t>
+            </w:r>
+            <w:proofErr w:type="spellEnd"/>
+            <w:r>
+              <w:rPr>
+                <w:i/>
+                <w:iCs/>
+              </w:rPr>
+              <w:t>}</w:t>
             </w:r>
           </w:p>
         </w:tc>
@@ -652,7 +837,15 @@
               <w:t>1</w:t>
             </w:r>
             <w:r>
-              <w:t>].positionFeature[0]}</w:t>
+              <w:t>].</w:t>
+            </w:r>
+            <w:proofErr w:type="spellStart"/>
+            <w:r>
+              <w:t>positionFeature</w:t>
+            </w:r>
+            <w:proofErr w:type="spellEnd"/>
+            <w:r>
+              <w:t>[0]}</w:t>
             </w:r>
           </w:p>
           <w:p>
@@ -675,7 +868,15 @@
               <w:t>1</w:t>
             </w:r>
             <w:r>
-              <w:t>].positionFeature[1]}</w:t>
+              <w:t>].</w:t>
+            </w:r>
+            <w:proofErr w:type="spellStart"/>
+            <w:r>
+              <w:t>positionFeature</w:t>
+            </w:r>
+            <w:proofErr w:type="spellEnd"/>
+            <w:r>
+              <w:t>[1]}</w:t>
             </w:r>
           </w:p>
           <w:p>
@@ -698,7 +899,15 @@
               <w:t>1</w:t>
             </w:r>
             <w:r>
-              <w:t>].positionFeature[2]}</w:t>
+              <w:t>].</w:t>
+            </w:r>
+            <w:proofErr w:type="spellStart"/>
+            <w:r>
+              <w:t>positionFeature</w:t>
+            </w:r>
+            <w:proofErr w:type="spellEnd"/>
+            <w:r>
+              <w:t>[2]}</w:t>
             </w:r>
           </w:p>
           <w:p>
@@ -721,7 +930,15 @@
               <w:t>1</w:t>
             </w:r>
             <w:r>
-              <w:t>].positionFeature[3]}</w:t>
+              <w:t>].</w:t>
+            </w:r>
+            <w:proofErr w:type="spellStart"/>
+            <w:r>
+              <w:t>positionFeature</w:t>
+            </w:r>
+            <w:proofErr w:type="spellEnd"/>
+            <w:r>
+              <w:t>[3]}</w:t>
             </w:r>
           </w:p>
         </w:tc>
@@ -768,8 +985,13 @@
               <w:t>s</w:t>
             </w:r>
             <w:r>
-              <w:t>[2].jobTitle</w:t>
-            </w:r>
+              <w:t>[2].</w:t>
+            </w:r>
+            <w:proofErr w:type="spellStart"/>
+            <w:r>
+              <w:t>jobTitle</w:t>
+            </w:r>
+            <w:proofErr w:type="spellEnd"/>
             <w:r>
               <w:t>}</w:t>
             </w:r>
@@ -811,7 +1033,23 @@
                 <w:i/>
                 <w:iCs/>
               </w:rPr>
-              <w:t>].companyName}</w:t>
+              <w:t>].</w:t>
+            </w:r>
+            <w:proofErr w:type="spellStart"/>
+            <w:r>
+              <w:rPr>
+                <w:i/>
+                <w:iCs/>
+              </w:rPr>
+              <w:t>companyName</w:t>
+            </w:r>
+            <w:proofErr w:type="spellEnd"/>
+            <w:r>
+              <w:rPr>
+                <w:i/>
+                <w:iCs/>
+              </w:rPr>
+              <w:t>}</w:t>
             </w:r>
             <w:r>
               <w:rPr>
@@ -839,7 +1077,23 @@
                 <w:i/>
                 <w:iCs/>
               </w:rPr>
-              <w:t>].startDate}</w:t>
+              <w:t>].</w:t>
+            </w:r>
+            <w:proofErr w:type="spellStart"/>
+            <w:r>
+              <w:rPr>
+                <w:i/>
+                <w:iCs/>
+              </w:rPr>
+              <w:t>startDate</w:t>
+            </w:r>
+            <w:proofErr w:type="spellEnd"/>
+            <w:r>
+              <w:rPr>
+                <w:i/>
+                <w:iCs/>
+              </w:rPr>
+              <w:t>}</w:t>
             </w:r>
             <w:r>
               <w:rPr>
@@ -867,7 +1121,23 @@
                 <w:i/>
                 <w:iCs/>
               </w:rPr>
-              <w:t>].endDate}</w:t>
+              <w:t>].</w:t>
+            </w:r>
+            <w:proofErr w:type="spellStart"/>
+            <w:r>
+              <w:rPr>
+                <w:i/>
+                <w:iCs/>
+              </w:rPr>
+              <w:t>endDate</w:t>
+            </w:r>
+            <w:proofErr w:type="spellEnd"/>
+            <w:r>
+              <w:rPr>
+                <w:i/>
+                <w:iCs/>
+              </w:rPr>
+              <w:t>}</w:t>
             </w:r>
           </w:p>
         </w:tc>
@@ -926,7 +1196,15 @@
               <w:t>2</w:t>
             </w:r>
             <w:r>
-              <w:t>].positionFeature[0]}</w:t>
+              <w:t>].</w:t>
+            </w:r>
+            <w:proofErr w:type="spellStart"/>
+            <w:r>
+              <w:t>positionFeature</w:t>
+            </w:r>
+            <w:proofErr w:type="spellEnd"/>
+            <w:r>
+              <w:t>[0]}</w:t>
             </w:r>
           </w:p>
           <w:p>
@@ -949,7 +1227,15 @@
               <w:t>2</w:t>
             </w:r>
             <w:r>
-              <w:t>].positionFeature[</w:t>
+              <w:t>].</w:t>
+            </w:r>
+            <w:proofErr w:type="spellStart"/>
+            <w:r>
+              <w:t>positionFeature</w:t>
+            </w:r>
+            <w:proofErr w:type="spellEnd"/>
+            <w:r>
+              <w:t>[</w:t>
             </w:r>
             <w:r>
               <w:t>1</w:t>
@@ -978,7 +1264,15 @@
               <w:t>2</w:t>
             </w:r>
             <w:r>
-              <w:t>].positionFeature[</w:t>
+              <w:t>].</w:t>
+            </w:r>
+            <w:proofErr w:type="spellStart"/>
+            <w:r>
+              <w:t>positionFeature</w:t>
+            </w:r>
+            <w:proofErr w:type="spellEnd"/>
+            <w:r>
+              <w:t>[</w:t>
             </w:r>
             <w:r>
               <w:t>2</w:t>
@@ -1007,7 +1301,15 @@
               <w:t>2</w:t>
             </w:r>
             <w:r>
-              <w:t>].positionFeature[</w:t>
+              <w:t>].</w:t>
+            </w:r>
+            <w:proofErr w:type="spellStart"/>
+            <w:r>
+              <w:t>positionFeature</w:t>
+            </w:r>
+            <w:proofErr w:type="spellEnd"/>
+            <w:r>
+              <w:t>[</w:t>
             </w:r>
             <w:r>
               <w:t>3</w:t>
@@ -1031,7 +1333,6 @@
         <w:pStyle w:val="Subheading1"/>
       </w:pPr>
       <w:r>
-        <w:lastRenderedPageBreak/>
         <w:t xml:space="preserve">FDM </w:t>
       </w:r>
       <w:r>
@@ -1071,7 +1372,19 @@
               <w:spacing w:before="120"/>
             </w:pPr>
             <w:r>
-              <w:t>{stream.streamName}</w:t>
+              <w:lastRenderedPageBreak/>
+              <w:t xml:space="preserve">Stream: </w:t>
+            </w:r>
+            <w:r>
+              <w:t>{</w:t>
+            </w:r>
+            <w:proofErr w:type="spellStart"/>
+            <w:r>
+              <w:t>stream.streamName</w:t>
+            </w:r>
+            <w:proofErr w:type="spellEnd"/>
+            <w:r>
+              <w:t>}</w:t>
             </w:r>
           </w:p>
         </w:tc>
@@ -1099,28 +1412,53 @@
                 <w:i/>
                 <w:iCs/>
               </w:rPr>
-              <w:t xml:space="preserve">Jul </w:t>
-            </w:r>
-            <w:r>
-              <w:rPr>
-                <w:i/>
-                <w:iCs/>
-              </w:rPr>
-              <w:t xml:space="preserve">2022 – </w:t>
-            </w:r>
-            <w:r>
-              <w:rPr>
-                <w:i/>
-                <w:iCs/>
-              </w:rPr>
-              <w:t xml:space="preserve">Sep </w:t>
-            </w:r>
-            <w:r>
-              <w:rPr>
-                <w:i/>
-                <w:iCs/>
-              </w:rPr>
-              <w:t>2022</w:t>
+              <w:t>{</w:t>
+            </w:r>
+            <w:proofErr w:type="spellStart"/>
+            <w:r>
+              <w:rPr>
+                <w:i/>
+                <w:iCs/>
+              </w:rPr>
+              <w:t>stream.startDate</w:t>
+            </w:r>
+            <w:proofErr w:type="spellEnd"/>
+            <w:r>
+              <w:rPr>
+                <w:i/>
+                <w:iCs/>
+              </w:rPr>
+              <w:t>}</w:t>
+            </w:r>
+            <w:r>
+              <w:rPr>
+                <w:i/>
+                <w:iCs/>
+              </w:rPr>
+              <w:t xml:space="preserve"> – </w:t>
+            </w:r>
+            <w:r>
+              <w:rPr>
+                <w:i/>
+                <w:iCs/>
+              </w:rPr>
+              <w:t>{</w:t>
+            </w:r>
+            <w:proofErr w:type="spellStart"/>
+            <w:r>
+              <w:rPr>
+                <w:i/>
+                <w:iCs/>
+              </w:rPr>
+              <w:t>stream.endDate</w:t>
+            </w:r>
+            <w:proofErr w:type="spellEnd"/>
+            <w:r>
+              <w:rPr>
+                <w:i/>
+                <w:iCs/>
+              </w:rPr>
+              <w:t>}</w:t>
             </w:r>
           </w:p>
         </w:tc>
@@ -1148,7 +1486,15 @@
               </w:rPr>
             </w:pPr>
             <w:r>
-              <w:t>{stream.Skills[0]}</w:t>
+              <w:t>{</w:t>
+            </w:r>
+            <w:proofErr w:type="spellStart"/>
+            <w:r>
+              <w:t>stream.Skills</w:t>
+            </w:r>
+            <w:proofErr w:type="spellEnd"/>
+            <w:r>
+              <w:t>[0]}</w:t>
             </w:r>
           </w:p>
           <w:p>
@@ -1168,14 +1514,13 @@
             <w:r>
               <w:t>{</w:t>
             </w:r>
-            <w:r>
-              <w:t>stream.Skills[</w:t>
-            </w:r>
-            <w:r>
-              <w:t>2</w:t>
-            </w:r>
-            <w:r>
-              <w:t>]}</w:t>
+            <w:proofErr w:type="spellStart"/>
+            <w:r>
+              <w:t>stream.Skills</w:t>
+            </w:r>
+            <w:proofErr w:type="spellEnd"/>
+            <w:r>
+              <w:t>[2]}</w:t>
             </w:r>
           </w:p>
           <w:p>
@@ -1195,14 +1540,13 @@
             <w:r>
               <w:t>{</w:t>
             </w:r>
-            <w:r>
-              <w:t>stream.Skills[</w:t>
-            </w:r>
-            <w:r>
-              <w:t>4</w:t>
-            </w:r>
-            <w:r>
-              <w:t>]}</w:t>
+            <w:proofErr w:type="spellStart"/>
+            <w:r>
+              <w:t>stream.Skills</w:t>
+            </w:r>
+            <w:proofErr w:type="spellEnd"/>
+            <w:r>
+              <w:t>[4]}</w:t>
             </w:r>
           </w:p>
           <w:p>
@@ -1222,14 +1566,13 @@
             <w:r>
               <w:t>{</w:t>
             </w:r>
-            <w:r>
-              <w:t>stream.Skills[</w:t>
-            </w:r>
-            <w:r>
-              <w:t>6</w:t>
-            </w:r>
-            <w:r>
-              <w:t>]}</w:t>
+            <w:proofErr w:type="spellStart"/>
+            <w:r>
+              <w:t>stream.Skills</w:t>
+            </w:r>
+            <w:proofErr w:type="spellEnd"/>
+            <w:r>
+              <w:t>[6]}</w:t>
             </w:r>
           </w:p>
         </w:tc>
@@ -1252,7 +1595,15 @@
               </w:rPr>
             </w:pPr>
             <w:r>
-              <w:t>{stream.Skills[</w:t>
+              <w:t>{</w:t>
+            </w:r>
+            <w:proofErr w:type="spellStart"/>
+            <w:r>
+              <w:t>stream.Skills</w:t>
+            </w:r>
+            <w:proofErr w:type="spellEnd"/>
+            <w:r>
+              <w:t>[</w:t>
             </w:r>
             <w:r>
               <w:t>1</w:t>
@@ -1281,14 +1632,13 @@
             <w:r>
               <w:t>{</w:t>
             </w:r>
-            <w:r>
-              <w:t>stream.Skills[</w:t>
-            </w:r>
-            <w:r>
-              <w:t>3</w:t>
-            </w:r>
-            <w:r>
-              <w:t>]}</w:t>
+            <w:proofErr w:type="spellStart"/>
+            <w:r>
+              <w:t>stream.Skills</w:t>
+            </w:r>
+            <w:proofErr w:type="spellEnd"/>
+            <w:r>
+              <w:t>[3]}</w:t>
             </w:r>
           </w:p>
           <w:p>
@@ -1308,14 +1658,13 @@
             <w:r>
               <w:t>{</w:t>
             </w:r>
-            <w:r>
-              <w:t>stream.Skills[</w:t>
-            </w:r>
-            <w:r>
-              <w:t>5</w:t>
-            </w:r>
-            <w:r>
-              <w:t>]}</w:t>
+            <w:proofErr w:type="spellStart"/>
+            <w:r>
+              <w:t>stream.Skills</w:t>
+            </w:r>
+            <w:proofErr w:type="spellEnd"/>
+            <w:r>
+              <w:t>[5]}</w:t>
             </w:r>
           </w:p>
           <w:p>
@@ -1335,14 +1684,13 @@
             <w:r>
               <w:t>{</w:t>
             </w:r>
-            <w:r>
-              <w:t>stream.Skills[</w:t>
-            </w:r>
-            <w:r>
-              <w:t>7</w:t>
-            </w:r>
-            <w:r>
-              <w:t>]}</w:t>
+            <w:proofErr w:type="spellStart"/>
+            <w:r>
+              <w:t>stream.Skills</w:t>
+            </w:r>
+            <w:proofErr w:type="spellEnd"/>
+            <w:r>
+              <w:t>[7]}</w:t>
             </w:r>
           </w:p>
         </w:tc>
@@ -1395,8 +1743,13 @@
               <w:spacing w:before="120"/>
             </w:pPr>
             <w:r>
-              <w:t>{educations[0].studyTitle</w:t>
-            </w:r>
+              <w:t>{educations[0].</w:t>
+            </w:r>
+            <w:proofErr w:type="spellStart"/>
+            <w:r>
+              <w:t>studyTitle</w:t>
+            </w:r>
+            <w:proofErr w:type="spellEnd"/>
             <w:r>
               <w:t>}</w:t>
             </w:r>
@@ -1419,8 +1772,17 @@
                 <w:i/>
                 <w:iCs/>
               </w:rPr>
-              <w:t>{educations[0].universityName</w:t>
-            </w:r>
+              <w:t>{educations[0].</w:t>
+            </w:r>
+            <w:proofErr w:type="spellStart"/>
+            <w:r>
+              <w:rPr>
+                <w:i/>
+                <w:iCs/>
+              </w:rPr>
+              <w:t>universityName</w:t>
+            </w:r>
+            <w:proofErr w:type="spellEnd"/>
             <w:r>
               <w:rPr>
                 <w:i/>
@@ -1440,8 +1802,17 @@
                 <w:i/>
                 <w:iCs/>
               </w:rPr>
-              <w:t>{educations[0].startDate</w:t>
-            </w:r>
+              <w:t>{educations[0].</w:t>
+            </w:r>
+            <w:proofErr w:type="spellStart"/>
+            <w:r>
+              <w:rPr>
+                <w:i/>
+                <w:iCs/>
+              </w:rPr>
+              <w:t>startDate</w:t>
+            </w:r>
+            <w:proofErr w:type="spellEnd"/>
             <w:r>
               <w:rPr>
                 <w:i/>
@@ -1461,8 +1832,17 @@
                 <w:i/>
                 <w:iCs/>
               </w:rPr>
-              <w:t>{educations[0].endDate</w:t>
-            </w:r>
+              <w:t>{educations[0].</w:t>
+            </w:r>
+            <w:proofErr w:type="spellStart"/>
+            <w:r>
+              <w:rPr>
+                <w:i/>
+                <w:iCs/>
+              </w:rPr>
+              <w:t>endDate</w:t>
+            </w:r>
+            <w:proofErr w:type="spellEnd"/>
             <w:r>
               <w:rPr>
                 <w:i/>
@@ -1496,7 +1876,15 @@
               </w:rPr>
             </w:pPr>
             <w:r>
-              <w:t>{educations[0].keyModules[0</w:t>
+              <w:t>{educations[0].</w:t>
+            </w:r>
+            <w:proofErr w:type="spellStart"/>
+            <w:r>
+              <w:t>keyModules</w:t>
+            </w:r>
+            <w:proofErr w:type="spellEnd"/>
+            <w:r>
+              <w:t>[0</w:t>
             </w:r>
             <w:r>
               <w:t>]}</w:t>
@@ -1511,7 +1899,15 @@
               </w:numPr>
             </w:pPr>
             <w:r>
-              <w:t>{educations[0].keyModules[</w:t>
+              <w:t>{educations[0].</w:t>
+            </w:r>
+            <w:proofErr w:type="spellStart"/>
+            <w:r>
+              <w:t>keyModules</w:t>
+            </w:r>
+            <w:proofErr w:type="spellEnd"/>
+            <w:r>
+              <w:t>[</w:t>
             </w:r>
             <w:r>
               <w:t>2</w:t>
@@ -1540,7 +1936,15 @@
               <w:t>0</w:t>
             </w:r>
             <w:r>
-              <w:t>].keyModules[</w:t>
+              <w:t>].</w:t>
+            </w:r>
+            <w:proofErr w:type="spellStart"/>
+            <w:r>
+              <w:t>keyModules</w:t>
+            </w:r>
+            <w:proofErr w:type="spellEnd"/>
+            <w:r>
+              <w:t>[</w:t>
             </w:r>
             <w:r>
               <w:t>1</w:t>
@@ -1564,7 +1968,15 @@
               <w:t>0</w:t>
             </w:r>
             <w:r>
-              <w:t>].keyModules[</w:t>
+              <w:t>].</w:t>
+            </w:r>
+            <w:proofErr w:type="spellStart"/>
+            <w:r>
+              <w:t>keyModules</w:t>
+            </w:r>
+            <w:proofErr w:type="spellEnd"/>
+            <w:r>
+              <w:t>[</w:t>
             </w:r>
             <w:r>
               <w:t>3</w:t>
@@ -1635,7 +2047,7 @@
               </w:rPr>
             </w:pPr>
             <w:r>
-              <w:t>E.g. Awards</w:t>
+              <w:t>{achievements[0]}</w:t>
             </w:r>
           </w:p>
           <w:p>
@@ -1646,13 +2058,137 @@
                 <w:numId w:val="1"/>
               </w:numPr>
               <w:spacing w:line="276" w:lineRule="auto"/>
+              <w:ind w:left="215" w:hanging="215"/>
               <w:rPr>
                 <w:b/>
                 <w:bCs/>
               </w:rPr>
             </w:pPr>
             <w:r>
-              <w:t>E.g. Languages</w:t>
+              <w:t>{achievements[</w:t>
+            </w:r>
+            <w:r>
+              <w:t>2</w:t>
+            </w:r>
+            <w:r>
+              <w:t>]}</w:t>
+            </w:r>
+          </w:p>
+          <w:p>
+            <w:pPr>
+              <w:pStyle w:val="Listenabsatz"/>
+              <w:numPr>
+                <w:ilvl w:val="0"/>
+                <w:numId w:val="1"/>
+              </w:numPr>
+              <w:spacing w:line="276" w:lineRule="auto"/>
+              <w:rPr>
+                <w:b/>
+                <w:bCs/>
+              </w:rPr>
+            </w:pPr>
+            <w:r>
+              <w:t>{languages[0].</w:t>
+            </w:r>
+            <w:proofErr w:type="spellStart"/>
+            <w:r>
+              <w:t>languageType</w:t>
+            </w:r>
+            <w:proofErr w:type="spellEnd"/>
+            <w:r>
+              <w:t>}</w:t>
+            </w:r>
+            <w:r>
+              <w:t xml:space="preserve"> (</w:t>
+            </w:r>
+            <w:r>
+              <w:t>{languages[</w:t>
+            </w:r>
+            <w:r>
+              <w:t>0</w:t>
+            </w:r>
+            <w:r>
+              <w:t>].</w:t>
+            </w:r>
+            <w:proofErr w:type="spellStart"/>
+            <w:r>
+              <w:t>languageLevel</w:t>
+            </w:r>
+            <w:proofErr w:type="spellEnd"/>
+            <w:r>
+              <w:t>}</w:t>
+            </w:r>
+            <w:r>
+              <w:t>)</w:t>
+            </w:r>
+          </w:p>
+          <w:p>
+            <w:pPr>
+              <w:pStyle w:val="Listenabsatz"/>
+              <w:numPr>
+                <w:ilvl w:val="0"/>
+                <w:numId w:val="1"/>
+              </w:numPr>
+              <w:spacing w:line="276" w:lineRule="auto"/>
+              <w:rPr>
+                <w:b/>
+                <w:bCs/>
+              </w:rPr>
+            </w:pPr>
+            <w:r>
+              <w:t>{languages[2].</w:t>
+            </w:r>
+            <w:proofErr w:type="spellStart"/>
+            <w:r>
+              <w:t>languageType</w:t>
+            </w:r>
+            <w:proofErr w:type="spellEnd"/>
+            <w:r>
+              <w:t>} ({languages[2].</w:t>
+            </w:r>
+            <w:proofErr w:type="spellStart"/>
+            <w:r>
+              <w:t>languageLevel</w:t>
+            </w:r>
+            <w:proofErr w:type="spellEnd"/>
+            <w:r>
+              <w:t>})</w:t>
+            </w:r>
+          </w:p>
+          <w:p>
+            <w:pPr>
+              <w:pStyle w:val="Listenabsatz"/>
+              <w:numPr>
+                <w:ilvl w:val="0"/>
+                <w:numId w:val="1"/>
+              </w:numPr>
+              <w:spacing w:line="276" w:lineRule="auto"/>
+              <w:rPr>
+                <w:b/>
+                <w:bCs/>
+              </w:rPr>
+            </w:pPr>
+            <w:r>
+              <w:t>{certificates[0]}</w:t>
+            </w:r>
+          </w:p>
+          <w:p>
+            <w:pPr>
+              <w:pStyle w:val="Listenabsatz"/>
+              <w:numPr>
+                <w:ilvl w:val="0"/>
+                <w:numId w:val="1"/>
+              </w:numPr>
+              <w:spacing w:line="276" w:lineRule="auto"/>
+            </w:pPr>
+            <w:r>
+              <w:t>{certificates[</w:t>
+            </w:r>
+            <w:r>
+              <w:t>2</w:t>
+            </w:r>
+            <w:r>
+              <w:t>]}</w:t>
             </w:r>
           </w:p>
         </w:tc>
@@ -1675,7 +2211,7 @@
               </w:rPr>
             </w:pPr>
             <w:r>
-              <w:t>E.g. Professional Membership List</w:t>
+              <w:t>{achievements[1]}</w:t>
             </w:r>
           </w:p>
           <w:p>
@@ -1685,7 +2221,7 @@
                 <w:ilvl w:val="0"/>
                 <w:numId w:val="1"/>
               </w:numPr>
-              <w:spacing w:before="120" w:line="276" w:lineRule="auto"/>
+              <w:spacing w:line="276" w:lineRule="auto"/>
               <w:ind w:left="215" w:hanging="215"/>
               <w:rPr>
                 <w:b/>
@@ -1693,7 +2229,137 @@
               </w:rPr>
             </w:pPr>
             <w:r>
-              <w:t>Other</w:t>
+              <w:t>{</w:t>
+            </w:r>
+            <w:r>
+              <w:t>achievements[</w:t>
+            </w:r>
+            <w:r>
+              <w:t>3</w:t>
+            </w:r>
+            <w:r>
+              <w:t>]}</w:t>
+            </w:r>
+          </w:p>
+          <w:p>
+            <w:pPr>
+              <w:pStyle w:val="Listenabsatz"/>
+              <w:numPr>
+                <w:ilvl w:val="0"/>
+                <w:numId w:val="1"/>
+              </w:numPr>
+            </w:pPr>
+            <w:r>
+              <w:t>{languages[</w:t>
+            </w:r>
+            <w:r>
+              <w:t>1</w:t>
+            </w:r>
+            <w:r>
+              <w:t>].</w:t>
+            </w:r>
+            <w:proofErr w:type="spellStart"/>
+            <w:r>
+              <w:t>languageType</w:t>
+            </w:r>
+            <w:proofErr w:type="spellEnd"/>
+            <w:r>
+              <w:t>} ({languages[</w:t>
+            </w:r>
+            <w:r>
+              <w:t>1</w:t>
+            </w:r>
+            <w:r>
+              <w:t>].</w:t>
+            </w:r>
+            <w:proofErr w:type="spellStart"/>
+            <w:r>
+              <w:t>languageLevel</w:t>
+            </w:r>
+            <w:proofErr w:type="spellEnd"/>
+            <w:r>
+              <w:t>})</w:t>
+            </w:r>
+          </w:p>
+          <w:p>
+            <w:pPr>
+              <w:pStyle w:val="Listenabsatz"/>
+              <w:numPr>
+                <w:ilvl w:val="0"/>
+                <w:numId w:val="1"/>
+              </w:numPr>
+              <w:spacing w:line="276" w:lineRule="auto"/>
+              <w:rPr>
+                <w:b/>
+                <w:bCs/>
+              </w:rPr>
+            </w:pPr>
+            <w:r>
+              <w:t>{languages[3].</w:t>
+            </w:r>
+            <w:proofErr w:type="spellStart"/>
+            <w:r>
+              <w:t>languageType</w:t>
+            </w:r>
+            <w:proofErr w:type="spellEnd"/>
+            <w:r>
+              <w:t>} ({languages[3].</w:t>
+            </w:r>
+            <w:proofErr w:type="spellStart"/>
+            <w:r>
+              <w:t>languageLevel</w:t>
+            </w:r>
+            <w:proofErr w:type="spellEnd"/>
+            <w:r>
+              <w:t>})</w:t>
+            </w:r>
+          </w:p>
+          <w:p>
+            <w:pPr>
+              <w:pStyle w:val="Listenabsatz"/>
+              <w:numPr>
+                <w:ilvl w:val="0"/>
+                <w:numId w:val="1"/>
+              </w:numPr>
+              <w:spacing w:line="276" w:lineRule="auto"/>
+              <w:ind w:left="215" w:hanging="215"/>
+              <w:rPr>
+                <w:b/>
+                <w:bCs/>
+              </w:rPr>
+            </w:pPr>
+            <w:r>
+              <w:t>{certificates[</w:t>
+            </w:r>
+            <w:r>
+              <w:t>1</w:t>
+            </w:r>
+            <w:r>
+              <w:t>]}</w:t>
+            </w:r>
+          </w:p>
+          <w:p>
+            <w:pPr>
+              <w:pStyle w:val="Listenabsatz"/>
+              <w:numPr>
+                <w:ilvl w:val="0"/>
+                <w:numId w:val="1"/>
+              </w:numPr>
+              <w:spacing w:line="276" w:lineRule="auto"/>
+              <w:ind w:left="215" w:hanging="215"/>
+              <w:rPr>
+                <w:b/>
+                <w:bCs/>
+              </w:rPr>
+            </w:pPr>
+            <w:r>
+              <w:t>{certificates[</w:t>
+            </w:r>
+            <w:r>
+              <w:t>3</w:t>
+            </w:r>
+            <w:r>
+              <w:t>]}</w:t>
             </w:r>
           </w:p>
         </w:tc>
@@ -1945,13 +2611,16 @@
   <w:p>
     <w:pPr>
       <w:pStyle w:val="berschrift1"/>
+      <w:rPr>
+        <w:noProof/>
+      </w:rPr>
     </w:pPr>
     <w:r>
       <w:rPr>
         <w:noProof/>
       </w:rPr>
       <w:drawing>
-        <wp:anchor distT="0" distB="0" distL="114300" distR="114300" simplePos="0" relativeHeight="251667456" behindDoc="1" locked="0" layoutInCell="1" allowOverlap="1" wp14:anchorId="37442A47" wp14:editId="4D16B345">
+        <wp:anchor distT="0" distB="0" distL="114300" distR="114300" simplePos="0" relativeHeight="251667456" behindDoc="1" locked="0" layoutInCell="1" allowOverlap="1" wp14:anchorId="37442A47" wp14:editId="0C85F8A1">
           <wp:simplePos x="0" y="0"/>
           <wp:positionH relativeFrom="column">
             <wp:posOffset>-720090</wp:posOffset>
@@ -2037,43 +2706,47 @@
       <w:t>}</w:t>
     </w:r>
   </w:p>
-  <w:p>
-    <w:pPr>
-      <w:pStyle w:val="BodySubheading1"/>
-      <w:spacing w:before="120"/>
-    </w:pPr>
-    <w:r>
-      <w:t>Consultant Level</w:t>
-    </w:r>
-  </w:p>
+  <w:p/>
   <w:p>
     <w:pPr>
       <w:pStyle w:val="Body"/>
       <w:spacing w:before="60"/>
+      <w:rPr>
+        <w:b/>
+        <w:bCs/>
+        <w:sz w:val="28"/>
+        <w:szCs w:val="28"/>
+      </w:rPr>
     </w:pPr>
     <w:r>
-      <w:t>Practice Name | Specialism</w:t>
+      <w:rPr>
+        <w:b/>
+        <w:bCs/>
+        <w:sz w:val="28"/>
+        <w:szCs w:val="28"/>
+      </w:rPr>
+      <w:t>{</w:t>
     </w:r>
-  </w:p>
-  <w:p>
-    <w:pPr>
-      <w:pStyle w:val="BodyBold"/>
-      <w:spacing w:before="55"/>
+    <w:proofErr w:type="spellStart"/>
+    <w:r>
       <w:rPr>
-        <w:sz w:val="16"/>
-        <w:szCs w:val="16"/>
+        <w:b/>
+        <w:bCs/>
+        <w:sz w:val="28"/>
+        <w:szCs w:val="28"/>
       </w:rPr>
-    </w:pPr>
-  </w:p>
-  <w:p>
-    <w:pPr>
-      <w:pStyle w:val="BodyBold"/>
-      <w:spacing w:before="55"/>
+      <w:t>stream.streamName</w:t>
+    </w:r>
+    <w:proofErr w:type="spellEnd"/>
+    <w:r>
       <w:rPr>
-        <w:sz w:val="16"/>
-        <w:szCs w:val="16"/>
+        <w:b/>
+        <w:bCs/>
+        <w:sz w:val="28"/>
+        <w:szCs w:val="28"/>
       </w:rPr>
-    </w:pPr>
+      <w:t>}</w:t>
+    </w:r>
   </w:p>
   <w:p>
     <w:pPr>
@@ -3685,6 +4358,21 @@
 </file>
 
 <file path=customXml/item2.xml><?xml version="1.0" encoding="utf-8"?>
+<b:Sources xmlns:b="http://schemas.openxmlformats.org/officeDocument/2006/bibliography" xmlns="http://schemas.openxmlformats.org/officeDocument/2006/bibliography" SelectedStyle="/APASixthEditionOfficeOnline.xsl" StyleName="APA" Version="6"/>
+</file>
+
+<file path=customXml/item3.xml><?xml version="1.0" encoding="utf-8"?>
+<p:properties xmlns:p="http://schemas.microsoft.com/office/2006/metadata/properties" xmlns:xsi="http://www.w3.org/2001/XMLSchema-instance" xmlns:pc="http://schemas.microsoft.com/office/infopath/2007/PartnerControls">
+  <documentManagement>
+    <TaxCatchAll xmlns="2f37c69b-5a6a-4637-8bd1-d93b6d25cbeb" xsi:nil="true"/>
+    <lcf76f155ced4ddcb4097134ff3c332f xmlns="98e14f5f-b060-49d7-8f28-097594a3901a">
+      <Terms xmlns="http://schemas.microsoft.com/office/infopath/2007/PartnerControls"/>
+    </lcf76f155ced4ddcb4097134ff3c332f>
+  </documentManagement>
+</p:properties>
+</file>
+
+<file path=customXml/item4.xml><?xml version="1.0" encoding="utf-8"?>
 <ct:contentTypeSchema xmlns:ct="http://schemas.microsoft.com/office/2006/metadata/contentType" xmlns:ma="http://schemas.microsoft.com/office/2006/metadata/properties/metaAttributes" ct:_="" ma:_="" ma:contentTypeName="Document" ma:contentTypeID="0x0101008AE0694D7530E34D88C51771DB31F8FB" ma:contentTypeVersion="13" ma:contentTypeDescription="Create a new document." ma:contentTypeScope="" ma:versionID="7d56791dae153109642e508fb1857889">
   <xsd:schema xmlns:xsd="http://www.w3.org/2001/XMLSchema" xmlns:xs="http://www.w3.org/2001/XMLSchema" xmlns:p="http://schemas.microsoft.com/office/2006/metadata/properties" xmlns:ns2="98e14f5f-b060-49d7-8f28-097594a3901a" xmlns:ns3="2f37c69b-5a6a-4637-8bd1-d93b6d25cbeb" targetNamespace="http://schemas.microsoft.com/office/2006/metadata/properties" ma:root="true" ma:fieldsID="5228b484967ea99221e923794ca5170e" ns2:_="" ns3:_="">
     <xsd:import namespace="98e14f5f-b060-49d7-8f28-097594a3901a"/>
@@ -3907,21 +4595,6 @@
 </ct:contentTypeSchema>
 </file>
 
-<file path=customXml/item3.xml><?xml version="1.0" encoding="utf-8"?>
-<p:properties xmlns:p="http://schemas.microsoft.com/office/2006/metadata/properties" xmlns:xsi="http://www.w3.org/2001/XMLSchema-instance" xmlns:pc="http://schemas.microsoft.com/office/infopath/2007/PartnerControls">
-  <documentManagement>
-    <TaxCatchAll xmlns="2f37c69b-5a6a-4637-8bd1-d93b6d25cbeb" xsi:nil="true"/>
-    <lcf76f155ced4ddcb4097134ff3c332f xmlns="98e14f5f-b060-49d7-8f28-097594a3901a">
-      <Terms xmlns="http://schemas.microsoft.com/office/infopath/2007/PartnerControls"/>
-    </lcf76f155ced4ddcb4097134ff3c332f>
-  </documentManagement>
-</p:properties>
-</file>
-
-<file path=customXml/item4.xml><?xml version="1.0" encoding="utf-8"?>
-<b:Sources xmlns:b="http://schemas.openxmlformats.org/officeDocument/2006/bibliography" xmlns="http://schemas.openxmlformats.org/officeDocument/2006/bibliography" SelectedStyle="/APASixthEditionOfficeOnline.xsl" StyleName="APA" Version="6"/>
-</file>
-
 <file path=customXml/itemProps1.xml><?xml version="1.0" encoding="utf-8"?>
 <ds:datastoreItem xmlns:ds="http://schemas.openxmlformats.org/officeDocument/2006/customXml" ds:itemID="{BDD4FADC-04E8-47A9-8394-84B91D0ED948}">
   <ds:schemaRefs>
@@ -3931,6 +4604,25 @@
 </file>
 
 <file path=customXml/itemProps2.xml><?xml version="1.0" encoding="utf-8"?>
+<ds:datastoreItem xmlns:ds="http://schemas.openxmlformats.org/officeDocument/2006/customXml" ds:itemID="{D062CE29-40DB-894A-86AB-7558A20A4358}">
+  <ds:schemaRefs>
+    <ds:schemaRef ds:uri="http://schemas.openxmlformats.org/officeDocument/2006/bibliography"/>
+  </ds:schemaRefs>
+</ds:datastoreItem>
+</file>
+
+<file path=customXml/itemProps3.xml><?xml version="1.0" encoding="utf-8"?>
+<ds:datastoreItem xmlns:ds="http://schemas.openxmlformats.org/officeDocument/2006/customXml" ds:itemID="{8D014238-6165-44E1-A2AC-53AEDBE9773A}">
+  <ds:schemaRefs>
+    <ds:schemaRef ds:uri="http://schemas.microsoft.com/office/2006/metadata/properties"/>
+    <ds:schemaRef ds:uri="http://schemas.microsoft.com/office/infopath/2007/PartnerControls"/>
+    <ds:schemaRef ds:uri="2f37c69b-5a6a-4637-8bd1-d93b6d25cbeb"/>
+    <ds:schemaRef ds:uri="98e14f5f-b060-49d7-8f28-097594a3901a"/>
+  </ds:schemaRefs>
+</ds:datastoreItem>
+</file>
+
+<file path=customXml/itemProps4.xml><?xml version="1.0" encoding="utf-8"?>
 <ds:datastoreItem xmlns:ds="http://schemas.openxmlformats.org/officeDocument/2006/customXml" ds:itemID="{5AE54ABE-056D-4F0B-A50F-3E5D1BD613F3}">
   <ds:schemaRefs>
     <ds:schemaRef ds:uri="http://schemas.microsoft.com/office/2006/metadata/contentType"/>
@@ -3947,23 +4639,4 @@
     <ds:schemaRef ds:uri="http://schemas.microsoft.com/internal/obd"/>
   </ds:schemaRefs>
 </ds:datastoreItem>
-</file>
-
-<file path=customXml/itemProps3.xml><?xml version="1.0" encoding="utf-8"?>
-<ds:datastoreItem xmlns:ds="http://schemas.openxmlformats.org/officeDocument/2006/customXml" ds:itemID="{8D014238-6165-44E1-A2AC-53AEDBE9773A}">
-  <ds:schemaRefs>
-    <ds:schemaRef ds:uri="http://schemas.microsoft.com/office/2006/metadata/properties"/>
-    <ds:schemaRef ds:uri="http://schemas.microsoft.com/office/infopath/2007/PartnerControls"/>
-    <ds:schemaRef ds:uri="2f37c69b-5a6a-4637-8bd1-d93b6d25cbeb"/>
-    <ds:schemaRef ds:uri="98e14f5f-b060-49d7-8f28-097594a3901a"/>
-  </ds:schemaRefs>
-</ds:datastoreItem>
-</file>
-
-<file path=customXml/itemProps4.xml><?xml version="1.0" encoding="utf-8"?>
-<ds:datastoreItem xmlns:ds="http://schemas.openxmlformats.org/officeDocument/2006/customXml" ds:itemID="{D062CE29-40DB-894A-86AB-7558A20A4358}">
-  <ds:schemaRefs>
-    <ds:schemaRef ds:uri="http://schemas.openxmlformats.org/officeDocument/2006/bibliography"/>
-  </ds:schemaRefs>
-</ds:datastoreItem>
 </file>
</xml_diff>

<commit_message>
improved document creation and date format in ui
</commit_message>
<xml_diff>
--- a/src/main/resources/com/fdmgroup/cvgeneratorgradle/templates/fdm_cv_template_international_v1.docx
+++ b/src/main/resources/com/fdmgroup/cvgeneratorgradle/templates/fdm_cv_template_international_v1.docx
@@ -78,15 +78,7 @@
               </w:rPr>
             </w:pPr>
             <w:r>
-              <w:t>{</w:t>
-            </w:r>
-            <w:proofErr w:type="spellStart"/>
-            <w:r>
-              <w:t>keySkills</w:t>
-            </w:r>
-            <w:proofErr w:type="spellEnd"/>
-            <w:r>
-              <w:t>[0]}</w:t>
+              <w:t>{keySkills[0]}</w:t>
             </w:r>
           </w:p>
           <w:p>
@@ -104,15 +96,7 @@
               </w:rPr>
             </w:pPr>
             <w:r>
-              <w:t>{</w:t>
-            </w:r>
-            <w:proofErr w:type="spellStart"/>
-            <w:r>
-              <w:t>keySkills</w:t>
-            </w:r>
-            <w:proofErr w:type="spellEnd"/>
-            <w:r>
-              <w:t>[2]}</w:t>
+              <w:t>{keySkills[2]}</w:t>
             </w:r>
           </w:p>
           <w:p>
@@ -130,15 +114,7 @@
               </w:rPr>
             </w:pPr>
             <w:r>
-              <w:t>{</w:t>
-            </w:r>
-            <w:proofErr w:type="spellStart"/>
-            <w:r>
-              <w:t>keySkills</w:t>
-            </w:r>
-            <w:proofErr w:type="spellEnd"/>
-            <w:r>
-              <w:t>[4]}</w:t>
+              <w:t>{keySkills[4]}</w:t>
             </w:r>
           </w:p>
         </w:tc>
@@ -161,15 +137,7 @@
               </w:rPr>
             </w:pPr>
             <w:r>
-              <w:t>{</w:t>
-            </w:r>
-            <w:proofErr w:type="spellStart"/>
-            <w:r>
-              <w:t>keySkills</w:t>
-            </w:r>
-            <w:proofErr w:type="spellEnd"/>
-            <w:r>
-              <w:t>[1]}</w:t>
+              <w:t>{keySkills[1]}</w:t>
             </w:r>
           </w:p>
           <w:p>
@@ -187,15 +155,7 @@
               </w:rPr>
             </w:pPr>
             <w:r>
-              <w:t>{</w:t>
-            </w:r>
-            <w:proofErr w:type="spellStart"/>
-            <w:r>
-              <w:t>keySkills</w:t>
-            </w:r>
-            <w:proofErr w:type="spellEnd"/>
-            <w:r>
-              <w:t>[3]}</w:t>
+              <w:t>{keySkills[3]}</w:t>
             </w:r>
           </w:p>
           <w:p>
@@ -213,15 +173,7 @@
               </w:rPr>
             </w:pPr>
             <w:r>
-              <w:t>{</w:t>
-            </w:r>
-            <w:proofErr w:type="spellStart"/>
-            <w:r>
-              <w:t>keySkills</w:t>
-            </w:r>
-            <w:proofErr w:type="spellEnd"/>
-            <w:r>
-              <w:t>[5]}</w:t>
+              <w:t>{keySkills[5]}</w:t>
             </w:r>
           </w:p>
         </w:tc>
@@ -299,16 +251,8 @@
               <w:rPr>
                 <w:b/>
               </w:rPr>
-              <w:t>].</w:t>
-            </w:r>
-            <w:proofErr w:type="spellStart"/>
-            <w:r>
-              <w:rPr>
-                <w:b/>
-              </w:rPr>
-              <w:t>jobTitle</w:t>
-            </w:r>
-            <w:proofErr w:type="spellEnd"/>
+              <w:t>].jobTitle</w:t>
+            </w:r>
             <w:r>
               <w:rPr>
                 <w:b/>
@@ -338,83 +282,35 @@
                 <w:i/>
                 <w:iCs/>
               </w:rPr>
-              <w:t>{experiences[0].</w:t>
-            </w:r>
-            <w:proofErr w:type="spellStart"/>
+              <w:t>{experiences[0].companyName}</w:t>
+            </w:r>
             <w:r>
               <w:rPr>
                 <w:i/>
                 <w:iCs/>
               </w:rPr>
-              <w:t>companyName</w:t>
-            </w:r>
-            <w:proofErr w:type="spellEnd"/>
+              <w:t xml:space="preserve"> | {experiences[</w:t>
+            </w:r>
             <w:r>
               <w:rPr>
                 <w:i/>
                 <w:iCs/>
               </w:rPr>
-              <w:t>}</w:t>
+              <w:t>0</w:t>
             </w:r>
             <w:r>
               <w:rPr>
                 <w:i/>
                 <w:iCs/>
               </w:rPr>
-              <w:t xml:space="preserve"> | {experiences[</w:t>
+              <w:t xml:space="preserve">].startDate} – </w:t>
             </w:r>
             <w:r>
               <w:rPr>
                 <w:i/>
                 <w:iCs/>
               </w:rPr>
-              <w:t>0</w:t>
-            </w:r>
-            <w:r>
-              <w:rPr>
-                <w:i/>
-                <w:iCs/>
-              </w:rPr>
-              <w:t>].</w:t>
-            </w:r>
-            <w:proofErr w:type="spellStart"/>
-            <w:r>
-              <w:rPr>
-                <w:i/>
-                <w:iCs/>
-              </w:rPr>
-              <w:t>startDate</w:t>
-            </w:r>
-            <w:proofErr w:type="spellEnd"/>
-            <w:r>
-              <w:rPr>
-                <w:i/>
-                <w:iCs/>
-              </w:rPr>
-              <w:t xml:space="preserve">} – </w:t>
-            </w:r>
-            <w:r>
-              <w:rPr>
-                <w:i/>
-                <w:iCs/>
-              </w:rPr>
-              <w:t>{experiences[0].</w:t>
-            </w:r>
-            <w:proofErr w:type="spellStart"/>
-            <w:r>
-              <w:rPr>
-                <w:i/>
-                <w:iCs/>
-              </w:rPr>
-              <w:t>endDate</w:t>
-            </w:r>
-            <w:proofErr w:type="spellEnd"/>
-            <w:r>
-              <w:rPr>
-                <w:i/>
-                <w:iCs/>
-              </w:rPr>
-              <w:t>}</w:t>
+              <w:t>{experiences[0].endDate}</w:t>
             </w:r>
           </w:p>
         </w:tc>
@@ -469,15 +365,7 @@
               <w:t>0</w:t>
             </w:r>
             <w:r>
-              <w:t>].</w:t>
-            </w:r>
-            <w:proofErr w:type="spellStart"/>
-            <w:r>
-              <w:t>positionFeature</w:t>
-            </w:r>
-            <w:proofErr w:type="spellEnd"/>
-            <w:r>
-              <w:t>[0]}</w:t>
+              <w:t>].positionFeature[0]}</w:t>
             </w:r>
           </w:p>
           <w:p>
@@ -500,15 +388,7 @@
               <w:t>0</w:t>
             </w:r>
             <w:r>
-              <w:t>].</w:t>
-            </w:r>
-            <w:proofErr w:type="spellStart"/>
-            <w:r>
-              <w:t>positionFeature</w:t>
-            </w:r>
-            <w:proofErr w:type="spellEnd"/>
-            <w:r>
-              <w:t>[1]}</w:t>
+              <w:t>].positionFeature[1]}</w:t>
             </w:r>
           </w:p>
           <w:p>
@@ -531,15 +411,7 @@
               <w:t>0</w:t>
             </w:r>
             <w:r>
-              <w:t>].</w:t>
-            </w:r>
-            <w:proofErr w:type="spellStart"/>
-            <w:r>
-              <w:t>positionFeature</w:t>
-            </w:r>
-            <w:proofErr w:type="spellEnd"/>
-            <w:r>
-              <w:t>[2]}</w:t>
+              <w:t>].positionFeature[2]}</w:t>
             </w:r>
           </w:p>
           <w:p>
@@ -562,15 +434,7 @@
               <w:t>0</w:t>
             </w:r>
             <w:r>
-              <w:t>].</w:t>
-            </w:r>
-            <w:proofErr w:type="spellStart"/>
-            <w:r>
-              <w:t>positionFeature</w:t>
-            </w:r>
-            <w:proofErr w:type="spellEnd"/>
-            <w:r>
-              <w:t>[3]}</w:t>
+              <w:t>].positionFeature[3]}</w:t>
             </w:r>
           </w:p>
         </w:tc>
@@ -639,16 +503,8 @@
               <w:rPr>
                 <w:b/>
               </w:rPr>
-              <w:t>].</w:t>
-            </w:r>
-            <w:proofErr w:type="spellStart"/>
-            <w:r>
-              <w:rPr>
-                <w:b/>
-              </w:rPr>
-              <w:t>jobTitle</w:t>
-            </w:r>
-            <w:proofErr w:type="spellEnd"/>
+              <w:t>].jobTitle</w:t>
+            </w:r>
             <w:r>
               <w:rPr>
                 <w:b/>
@@ -692,97 +548,56 @@
                 <w:i/>
                 <w:iCs/>
               </w:rPr>
-              <w:t>].</w:t>
-            </w:r>
-            <w:proofErr w:type="spellStart"/>
+              <w:t xml:space="preserve">].companyName} | </w:t>
+            </w:r>
             <w:r>
               <w:rPr>
                 <w:i/>
                 <w:iCs/>
               </w:rPr>
-              <w:t>companyName</w:t>
-            </w:r>
-            <w:proofErr w:type="spellEnd"/>
+              <w:t>{experiences[</w:t>
+            </w:r>
             <w:r>
               <w:rPr>
                 <w:i/>
                 <w:iCs/>
               </w:rPr>
-              <w:t xml:space="preserve">} | </w:t>
+              <w:t>1</w:t>
             </w:r>
             <w:r>
               <w:rPr>
                 <w:i/>
                 <w:iCs/>
               </w:rPr>
-              <w:t>{experiences[</w:t>
+              <w:t>].startDate</w:t>
             </w:r>
             <w:r>
               <w:rPr>
                 <w:i/>
                 <w:iCs/>
               </w:rPr>
-              <w:t>1</w:t>
+              <w:t xml:space="preserve">} – </w:t>
             </w:r>
             <w:r>
               <w:rPr>
                 <w:i/>
                 <w:iCs/>
               </w:rPr>
-              <w:t>].</w:t>
-            </w:r>
-            <w:proofErr w:type="spellStart"/>
+              <w:t>{experiences[</w:t>
+            </w:r>
             <w:r>
               <w:rPr>
                 <w:i/>
                 <w:iCs/>
               </w:rPr>
-              <w:t>startDate</w:t>
-            </w:r>
-            <w:proofErr w:type="spellEnd"/>
+              <w:t>1</w:t>
+            </w:r>
             <w:r>
               <w:rPr>
                 <w:i/>
                 <w:iCs/>
               </w:rPr>
-              <w:t xml:space="preserve">} – </w:t>
-            </w:r>
-            <w:r>
-              <w:rPr>
-                <w:i/>
-                <w:iCs/>
-              </w:rPr>
-              <w:t>{experiences[</w:t>
-            </w:r>
-            <w:r>
-              <w:rPr>
-                <w:i/>
-                <w:iCs/>
-              </w:rPr>
-              <w:t>1</w:t>
-            </w:r>
-            <w:r>
-              <w:rPr>
-                <w:i/>
-                <w:iCs/>
-              </w:rPr>
-              <w:t>].</w:t>
-            </w:r>
-            <w:proofErr w:type="spellStart"/>
-            <w:r>
-              <w:rPr>
-                <w:i/>
-                <w:iCs/>
-              </w:rPr>
-              <w:t>endDate</w:t>
-            </w:r>
-            <w:proofErr w:type="spellEnd"/>
-            <w:r>
-              <w:rPr>
-                <w:i/>
-                <w:iCs/>
-              </w:rPr>
-              <w:t>}</w:t>
+              <w:t>].endDate}</w:t>
             </w:r>
           </w:p>
         </w:tc>
@@ -837,15 +652,7 @@
               <w:t>1</w:t>
             </w:r>
             <w:r>
-              <w:t>].</w:t>
-            </w:r>
-            <w:proofErr w:type="spellStart"/>
-            <w:r>
-              <w:t>positionFeature</w:t>
-            </w:r>
-            <w:proofErr w:type="spellEnd"/>
-            <w:r>
-              <w:t>[0]}</w:t>
+              <w:t>].positionFeature[0]}</w:t>
             </w:r>
           </w:p>
           <w:p>
@@ -868,15 +675,7 @@
               <w:t>1</w:t>
             </w:r>
             <w:r>
-              <w:t>].</w:t>
-            </w:r>
-            <w:proofErr w:type="spellStart"/>
-            <w:r>
-              <w:t>positionFeature</w:t>
-            </w:r>
-            <w:proofErr w:type="spellEnd"/>
-            <w:r>
-              <w:t>[1]}</w:t>
+              <w:t>].positionFeature[1]}</w:t>
             </w:r>
           </w:p>
           <w:p>
@@ -899,15 +698,7 @@
               <w:t>1</w:t>
             </w:r>
             <w:r>
-              <w:t>].</w:t>
-            </w:r>
-            <w:proofErr w:type="spellStart"/>
-            <w:r>
-              <w:t>positionFeature</w:t>
-            </w:r>
-            <w:proofErr w:type="spellEnd"/>
-            <w:r>
-              <w:t>[2]}</w:t>
+              <w:t>].positionFeature[2]}</w:t>
             </w:r>
           </w:p>
           <w:p>
@@ -930,15 +721,7 @@
               <w:t>1</w:t>
             </w:r>
             <w:r>
-              <w:t>].</w:t>
-            </w:r>
-            <w:proofErr w:type="spellStart"/>
-            <w:r>
-              <w:t>positionFeature</w:t>
-            </w:r>
-            <w:proofErr w:type="spellEnd"/>
-            <w:r>
-              <w:t>[3]}</w:t>
+              <w:t>].positionFeature[3]}</w:t>
             </w:r>
           </w:p>
         </w:tc>
@@ -985,13 +768,8 @@
               <w:t>s</w:t>
             </w:r>
             <w:r>
-              <w:t>[2].</w:t>
-            </w:r>
-            <w:proofErr w:type="spellStart"/>
-            <w:r>
-              <w:t>jobTitle</w:t>
-            </w:r>
-            <w:proofErr w:type="spellEnd"/>
+              <w:t>[2].jobTitle</w:t>
+            </w:r>
             <w:r>
               <w:t>}</w:t>
             </w:r>
@@ -1033,111 +811,63 @@
                 <w:i/>
                 <w:iCs/>
               </w:rPr>
-              <w:t>].</w:t>
-            </w:r>
-            <w:proofErr w:type="spellStart"/>
+              <w:t>].companyName}</w:t>
+            </w:r>
             <w:r>
               <w:rPr>
                 <w:i/>
                 <w:iCs/>
               </w:rPr>
-              <w:t>companyName</w:t>
-            </w:r>
-            <w:proofErr w:type="spellEnd"/>
+              <w:t xml:space="preserve"> | </w:t>
+            </w:r>
             <w:r>
               <w:rPr>
                 <w:i/>
                 <w:iCs/>
               </w:rPr>
-              <w:t>}</w:t>
+              <w:t>{experiences[</w:t>
             </w:r>
             <w:r>
               <w:rPr>
                 <w:i/>
                 <w:iCs/>
               </w:rPr>
-              <w:t xml:space="preserve"> | </w:t>
+              <w:t>2</w:t>
             </w:r>
             <w:r>
               <w:rPr>
                 <w:i/>
                 <w:iCs/>
               </w:rPr>
-              <w:t>{experiences[</w:t>
+              <w:t>].startDate}</w:t>
             </w:r>
             <w:r>
               <w:rPr>
                 <w:i/>
                 <w:iCs/>
               </w:rPr>
-              <w:t>2</w:t>
+              <w:t xml:space="preserve"> – </w:t>
             </w:r>
             <w:r>
               <w:rPr>
                 <w:i/>
                 <w:iCs/>
               </w:rPr>
-              <w:t>].</w:t>
-            </w:r>
-            <w:proofErr w:type="spellStart"/>
+              <w:t>{experiences[</w:t>
+            </w:r>
             <w:r>
               <w:rPr>
                 <w:i/>
                 <w:iCs/>
               </w:rPr>
-              <w:t>startDate</w:t>
-            </w:r>
-            <w:proofErr w:type="spellEnd"/>
+              <w:t>2</w:t>
+            </w:r>
             <w:r>
               <w:rPr>
                 <w:i/>
                 <w:iCs/>
               </w:rPr>
-              <w:t>}</w:t>
-            </w:r>
-            <w:r>
-              <w:rPr>
-                <w:i/>
-                <w:iCs/>
-              </w:rPr>
-              <w:t xml:space="preserve"> – </w:t>
-            </w:r>
-            <w:r>
-              <w:rPr>
-                <w:i/>
-                <w:iCs/>
-              </w:rPr>
-              <w:t>{experiences[</w:t>
-            </w:r>
-            <w:r>
-              <w:rPr>
-                <w:i/>
-                <w:iCs/>
-              </w:rPr>
-              <w:t>2</w:t>
-            </w:r>
-            <w:r>
-              <w:rPr>
-                <w:i/>
-                <w:iCs/>
-              </w:rPr>
-              <w:t>].</w:t>
-            </w:r>
-            <w:proofErr w:type="spellStart"/>
-            <w:r>
-              <w:rPr>
-                <w:i/>
-                <w:iCs/>
-              </w:rPr>
-              <w:t>endDate</w:t>
-            </w:r>
-            <w:proofErr w:type="spellEnd"/>
-            <w:r>
-              <w:rPr>
-                <w:i/>
-                <w:iCs/>
-              </w:rPr>
-              <w:t>}</w:t>
+              <w:t>].endDate}</w:t>
             </w:r>
           </w:p>
         </w:tc>
@@ -1196,15 +926,7 @@
               <w:t>2</w:t>
             </w:r>
             <w:r>
-              <w:t>].</w:t>
-            </w:r>
-            <w:proofErr w:type="spellStart"/>
-            <w:r>
-              <w:t>positionFeature</w:t>
-            </w:r>
-            <w:proofErr w:type="spellEnd"/>
-            <w:r>
-              <w:t>[0]}</w:t>
+              <w:t>].positionFeature[0]}</w:t>
             </w:r>
           </w:p>
           <w:p>
@@ -1227,15 +949,7 @@
               <w:t>2</w:t>
             </w:r>
             <w:r>
-              <w:t>].</w:t>
-            </w:r>
-            <w:proofErr w:type="spellStart"/>
-            <w:r>
-              <w:t>positionFeature</w:t>
-            </w:r>
-            <w:proofErr w:type="spellEnd"/>
-            <w:r>
-              <w:t>[</w:t>
+              <w:t>].positionFeature[</w:t>
             </w:r>
             <w:r>
               <w:t>1</w:t>
@@ -1264,15 +978,7 @@
               <w:t>2</w:t>
             </w:r>
             <w:r>
-              <w:t>].</w:t>
-            </w:r>
-            <w:proofErr w:type="spellStart"/>
-            <w:r>
-              <w:t>positionFeature</w:t>
-            </w:r>
-            <w:proofErr w:type="spellEnd"/>
-            <w:r>
-              <w:t>[</w:t>
+              <w:t>].positionFeature[</w:t>
             </w:r>
             <w:r>
               <w:t>2</w:t>
@@ -1301,15 +1007,7 @@
               <w:t>2</w:t>
             </w:r>
             <w:r>
-              <w:t>].</w:t>
-            </w:r>
-            <w:proofErr w:type="spellStart"/>
-            <w:r>
-              <w:t>positionFeature</w:t>
-            </w:r>
-            <w:proofErr w:type="spellEnd"/>
-            <w:r>
-              <w:t>[</w:t>
+              <w:t>].positionFeature[</w:t>
             </w:r>
             <w:r>
               <w:t>3</w:t>
@@ -1333,6 +1031,7 @@
         <w:pStyle w:val="Subheading1"/>
       </w:pPr>
       <w:r>
+        <w:lastRenderedPageBreak/>
         <w:t xml:space="preserve">FDM </w:t>
       </w:r>
       <w:r>
@@ -1372,19 +1071,10 @@
               <w:spacing w:before="120"/>
             </w:pPr>
             <w:r>
-              <w:lastRenderedPageBreak/>
               <w:t xml:space="preserve">Stream: </w:t>
             </w:r>
             <w:r>
-              <w:t>{</w:t>
-            </w:r>
-            <w:proofErr w:type="spellStart"/>
-            <w:r>
-              <w:t>stream.streamName</w:t>
-            </w:r>
-            <w:proofErr w:type="spellEnd"/>
-            <w:r>
-              <w:t>}</w:t>
+              <w:t>{stream.streamName}</w:t>
             </w:r>
           </w:p>
         </w:tc>
@@ -1412,53 +1102,21 @@
                 <w:i/>
                 <w:iCs/>
               </w:rPr>
-              <w:t>{</w:t>
-            </w:r>
-            <w:proofErr w:type="spellStart"/>
+              <w:t>{stream.startDate}</w:t>
+            </w:r>
             <w:r>
               <w:rPr>
                 <w:i/>
                 <w:iCs/>
               </w:rPr>
-              <w:t>stream.startDate</w:t>
-            </w:r>
-            <w:proofErr w:type="spellEnd"/>
+              <w:t xml:space="preserve"> – </w:t>
+            </w:r>
             <w:r>
               <w:rPr>
                 <w:i/>
                 <w:iCs/>
               </w:rPr>
-              <w:t>}</w:t>
-            </w:r>
-            <w:r>
-              <w:rPr>
-                <w:i/>
-                <w:iCs/>
-              </w:rPr>
-              <w:t xml:space="preserve"> – </w:t>
-            </w:r>
-            <w:r>
-              <w:rPr>
-                <w:i/>
-                <w:iCs/>
-              </w:rPr>
-              <w:t>{</w:t>
-            </w:r>
-            <w:proofErr w:type="spellStart"/>
-            <w:r>
-              <w:rPr>
-                <w:i/>
-                <w:iCs/>
-              </w:rPr>
-              <w:t>stream.endDate</w:t>
-            </w:r>
-            <w:proofErr w:type="spellEnd"/>
-            <w:r>
-              <w:rPr>
-                <w:i/>
-                <w:iCs/>
-              </w:rPr>
-              <w:t>}</w:t>
+              <w:t>{stream.endDate}</w:t>
             </w:r>
           </w:p>
         </w:tc>
@@ -1486,15 +1144,7 @@
               </w:rPr>
             </w:pPr>
             <w:r>
-              <w:t>{</w:t>
-            </w:r>
-            <w:proofErr w:type="spellStart"/>
-            <w:r>
-              <w:t>stream.Skills</w:t>
-            </w:r>
-            <w:proofErr w:type="spellEnd"/>
-            <w:r>
-              <w:t>[0]}</w:t>
+              <w:t>{stream.Skills[0]}</w:t>
             </w:r>
           </w:p>
           <w:p>
@@ -1512,15 +1162,7 @@
               </w:rPr>
             </w:pPr>
             <w:r>
-              <w:t>{</w:t>
-            </w:r>
-            <w:proofErr w:type="spellStart"/>
-            <w:r>
-              <w:t>stream.Skills</w:t>
-            </w:r>
-            <w:proofErr w:type="spellEnd"/>
-            <w:r>
-              <w:t>[2]}</w:t>
+              <w:t>{stream.Skills[2]}</w:t>
             </w:r>
           </w:p>
           <w:p>
@@ -1538,15 +1180,7 @@
               </w:rPr>
             </w:pPr>
             <w:r>
-              <w:t>{</w:t>
-            </w:r>
-            <w:proofErr w:type="spellStart"/>
-            <w:r>
-              <w:t>stream.Skills</w:t>
-            </w:r>
-            <w:proofErr w:type="spellEnd"/>
-            <w:r>
-              <w:t>[4]}</w:t>
+              <w:t>{stream.Skills[4]}</w:t>
             </w:r>
           </w:p>
           <w:p>
@@ -1566,13 +1200,8 @@
             <w:r>
               <w:t>{</w:t>
             </w:r>
-            <w:proofErr w:type="spellStart"/>
-            <w:r>
-              <w:t>stream.Skills</w:t>
-            </w:r>
-            <w:proofErr w:type="spellEnd"/>
-            <w:r>
-              <w:t>[6]}</w:t>
+            <w:r>
+              <w:t>stream.Skills[6]}</w:t>
             </w:r>
           </w:p>
         </w:tc>
@@ -1595,15 +1224,7 @@
               </w:rPr>
             </w:pPr>
             <w:r>
-              <w:t>{</w:t>
-            </w:r>
-            <w:proofErr w:type="spellStart"/>
-            <w:r>
-              <w:t>stream.Skills</w:t>
-            </w:r>
-            <w:proofErr w:type="spellEnd"/>
-            <w:r>
-              <w:t>[</w:t>
+              <w:t>{stream.Skills[</w:t>
             </w:r>
             <w:r>
               <w:t>1</w:t>
@@ -1630,15 +1251,7 @@
               </w:rPr>
             </w:pPr>
             <w:r>
-              <w:t>{</w:t>
-            </w:r>
-            <w:proofErr w:type="spellStart"/>
-            <w:r>
-              <w:t>stream.Skills</w:t>
-            </w:r>
-            <w:proofErr w:type="spellEnd"/>
-            <w:r>
-              <w:t>[3]}</w:t>
+              <w:t>{stream.Skills[3]}</w:t>
             </w:r>
           </w:p>
           <w:p>
@@ -1656,15 +1269,7 @@
               </w:rPr>
             </w:pPr>
             <w:r>
-              <w:t>{</w:t>
-            </w:r>
-            <w:proofErr w:type="spellStart"/>
-            <w:r>
-              <w:t>stream.Skills</w:t>
-            </w:r>
-            <w:proofErr w:type="spellEnd"/>
-            <w:r>
-              <w:t>[5]}</w:t>
+              <w:t>{stream.Skills[5]}</w:t>
             </w:r>
           </w:p>
           <w:p>
@@ -1682,15 +1287,7 @@
               </w:rPr>
             </w:pPr>
             <w:r>
-              <w:t>{</w:t>
-            </w:r>
-            <w:proofErr w:type="spellStart"/>
-            <w:r>
-              <w:t>stream.Skills</w:t>
-            </w:r>
-            <w:proofErr w:type="spellEnd"/>
-            <w:r>
-              <w:t>[7]}</w:t>
+              <w:t>{stream.Skills[7]}</w:t>
             </w:r>
           </w:p>
         </w:tc>
@@ -1743,13 +1340,8 @@
               <w:spacing w:before="120"/>
             </w:pPr>
             <w:r>
-              <w:t>{educations[0].</w:t>
-            </w:r>
-            <w:proofErr w:type="spellStart"/>
-            <w:r>
-              <w:t>studyTitle</w:t>
-            </w:r>
-            <w:proofErr w:type="spellEnd"/>
+              <w:t>{educations[0].studyTitle</w:t>
+            </w:r>
             <w:r>
               <w:t>}</w:t>
             </w:r>
@@ -1772,77 +1364,50 @@
                 <w:i/>
                 <w:iCs/>
               </w:rPr>
-              <w:t>{educations[0].</w:t>
-            </w:r>
-            <w:proofErr w:type="spellStart"/>
+              <w:t>{educations[0].universityName</w:t>
+            </w:r>
             <w:r>
               <w:rPr>
                 <w:i/>
                 <w:iCs/>
               </w:rPr>
-              <w:t>universityName</w:t>
-            </w:r>
-            <w:proofErr w:type="spellEnd"/>
+              <w:t>}</w:t>
+            </w:r>
             <w:r>
               <w:rPr>
                 <w:i/>
                 <w:iCs/>
               </w:rPr>
-              <w:t>}</w:t>
+              <w:t xml:space="preserve"> | </w:t>
             </w:r>
             <w:r>
               <w:rPr>
                 <w:i/>
                 <w:iCs/>
               </w:rPr>
-              <w:t xml:space="preserve"> | </w:t>
+              <w:t>{educations[0].startDate</w:t>
             </w:r>
             <w:r>
               <w:rPr>
                 <w:i/>
                 <w:iCs/>
               </w:rPr>
-              <w:t>{educations[0].</w:t>
-            </w:r>
-            <w:proofErr w:type="spellStart"/>
+              <w:t>}</w:t>
+            </w:r>
             <w:r>
               <w:rPr>
                 <w:i/>
                 <w:iCs/>
               </w:rPr>
-              <w:t>startDate</w:t>
-            </w:r>
-            <w:proofErr w:type="spellEnd"/>
+              <w:t xml:space="preserve"> – </w:t>
+            </w:r>
             <w:r>
               <w:rPr>
                 <w:i/>
                 <w:iCs/>
               </w:rPr>
-              <w:t>}</w:t>
-            </w:r>
-            <w:r>
-              <w:rPr>
-                <w:i/>
-                <w:iCs/>
-              </w:rPr>
-              <w:t xml:space="preserve"> – </w:t>
-            </w:r>
-            <w:r>
-              <w:rPr>
-                <w:i/>
-                <w:iCs/>
-              </w:rPr>
-              <w:t>{educations[0].</w:t>
-            </w:r>
-            <w:proofErr w:type="spellStart"/>
-            <w:r>
-              <w:rPr>
-                <w:i/>
-                <w:iCs/>
-              </w:rPr>
-              <w:t>endDate</w:t>
-            </w:r>
-            <w:proofErr w:type="spellEnd"/>
+              <w:t>{educations[0].endDate</w:t>
+            </w:r>
             <w:r>
               <w:rPr>
                 <w:i/>
@@ -1876,15 +1441,7 @@
               </w:rPr>
             </w:pPr>
             <w:r>
-              <w:t>{educations[0].</w:t>
-            </w:r>
-            <w:proofErr w:type="spellStart"/>
-            <w:r>
-              <w:t>keyModules</w:t>
-            </w:r>
-            <w:proofErr w:type="spellEnd"/>
-            <w:r>
-              <w:t>[0</w:t>
+              <w:t>{educations[0].keyModules[0</w:t>
             </w:r>
             <w:r>
               <w:t>]}</w:t>
@@ -1899,15 +1456,7 @@
               </w:numPr>
             </w:pPr>
             <w:r>
-              <w:t>{educations[0].</w:t>
-            </w:r>
-            <w:proofErr w:type="spellStart"/>
-            <w:r>
-              <w:t>keyModules</w:t>
-            </w:r>
-            <w:proofErr w:type="spellEnd"/>
-            <w:r>
-              <w:t>[</w:t>
+              <w:t>{educations[0].keyModules[</w:t>
             </w:r>
             <w:r>
               <w:t>2</w:t>
@@ -1936,15 +1485,7 @@
               <w:t>0</w:t>
             </w:r>
             <w:r>
-              <w:t>].</w:t>
-            </w:r>
-            <w:proofErr w:type="spellStart"/>
-            <w:r>
-              <w:t>keyModules</w:t>
-            </w:r>
-            <w:proofErr w:type="spellEnd"/>
-            <w:r>
-              <w:t>[</w:t>
+              <w:t>].keyModules[</w:t>
             </w:r>
             <w:r>
               <w:t>1</w:t>
@@ -1968,15 +1509,7 @@
               <w:t>0</w:t>
             </w:r>
             <w:r>
-              <w:t>].</w:t>
-            </w:r>
-            <w:proofErr w:type="spellStart"/>
-            <w:r>
-              <w:t>keyModules</w:t>
-            </w:r>
-            <w:proofErr w:type="spellEnd"/>
-            <w:r>
-              <w:t>[</w:t>
+              <w:t>].keyModules[</w:t>
             </w:r>
             <w:r>
               <w:t>3</w:t>
@@ -2088,15 +1621,7 @@
               </w:rPr>
             </w:pPr>
             <w:r>
-              <w:t>{languages[0].</w:t>
-            </w:r>
-            <w:proofErr w:type="spellStart"/>
-            <w:r>
-              <w:t>languageType</w:t>
-            </w:r>
-            <w:proofErr w:type="spellEnd"/>
-            <w:r>
-              <w:t>}</w:t>
+              <w:t>{languages[0].languageType}</w:t>
             </w:r>
             <w:r>
               <w:t xml:space="preserve"> (</w:t>
@@ -2108,15 +1633,7 @@
               <w:t>0</w:t>
             </w:r>
             <w:r>
-              <w:t>].</w:t>
-            </w:r>
-            <w:proofErr w:type="spellStart"/>
-            <w:r>
-              <w:t>languageLevel</w:t>
-            </w:r>
-            <w:proofErr w:type="spellEnd"/>
-            <w:r>
-              <w:t>}</w:t>
+              <w:t>].languageLevel}</w:t>
             </w:r>
             <w:r>
               <w:t>)</w:t>
@@ -2136,23 +1653,25 @@
               </w:rPr>
             </w:pPr>
             <w:r>
-              <w:t>{languages[2].</w:t>
-            </w:r>
-            <w:proofErr w:type="spellStart"/>
-            <w:r>
-              <w:t>languageType</w:t>
-            </w:r>
-            <w:proofErr w:type="spellEnd"/>
-            <w:r>
-              <w:t>} ({languages[2].</w:t>
-            </w:r>
-            <w:proofErr w:type="spellStart"/>
-            <w:r>
-              <w:t>languageLevel</w:t>
-            </w:r>
-            <w:proofErr w:type="spellEnd"/>
-            <w:r>
-              <w:t>})</w:t>
+              <w:t>{</w:t>
+            </w:r>
+            <w:r>
+              <w:t>languages[</w:t>
+            </w:r>
+            <w:r>
+              <w:t>2</w:t>
+            </w:r>
+            <w:r>
+              <w:t xml:space="preserve">].languageType} </w:t>
+            </w:r>
+            <w:r>
+              <w:t>(</w:t>
+            </w:r>
+            <w:r>
+              <w:t>{languages[2].languageLevel}</w:t>
+            </w:r>
+            <w:r>
+              <w:t>)</w:t>
             </w:r>
           </w:p>
           <w:p>
@@ -2250,35 +1769,25 @@
               </w:numPr>
             </w:pPr>
             <w:r>
-              <w:t>{languages[</w:t>
+              <w:t>{</w:t>
+            </w:r>
+            <w:r>
+              <w:t>languages[</w:t>
             </w:r>
             <w:r>
               <w:t>1</w:t>
             </w:r>
             <w:r>
-              <w:t>].</w:t>
-            </w:r>
-            <w:proofErr w:type="spellStart"/>
-            <w:r>
-              <w:t>languageType</w:t>
-            </w:r>
-            <w:proofErr w:type="spellEnd"/>
-            <w:r>
-              <w:t>} ({languages[</w:t>
-            </w:r>
-            <w:r>
-              <w:t>1</w:t>
-            </w:r>
-            <w:r>
-              <w:t>].</w:t>
-            </w:r>
-            <w:proofErr w:type="spellStart"/>
-            <w:r>
-              <w:t>languageLevel</w:t>
-            </w:r>
-            <w:proofErr w:type="spellEnd"/>
-            <w:r>
-              <w:t>})</w:t>
+              <w:t xml:space="preserve">].languageType} </w:t>
+            </w:r>
+            <w:r>
+              <w:t>(</w:t>
+            </w:r>
+            <w:r>
+              <w:t>{languages[1].languageLevel}</w:t>
+            </w:r>
+            <w:r>
+              <w:t>)</w:t>
             </w:r>
           </w:p>
           <w:p>
@@ -2295,23 +1804,19 @@
               </w:rPr>
             </w:pPr>
             <w:r>
-              <w:t>{languages[3].</w:t>
-            </w:r>
-            <w:proofErr w:type="spellStart"/>
-            <w:r>
-              <w:t>languageType</w:t>
-            </w:r>
-            <w:proofErr w:type="spellEnd"/>
-            <w:r>
-              <w:t>} ({languages[3].</w:t>
-            </w:r>
-            <w:proofErr w:type="spellStart"/>
-            <w:r>
-              <w:t>languageLevel</w:t>
-            </w:r>
-            <w:proofErr w:type="spellEnd"/>
-            <w:r>
-              <w:t>})</w:t>
+              <w:t>{languages[3].languageType}</w:t>
+            </w:r>
+            <w:r>
+              <w:t xml:space="preserve"> ({languages[</w:t>
+            </w:r>
+            <w:r>
+              <w:t>3</w:t>
+            </w:r>
+            <w:r>
+              <w:t>].languageLevel}</w:t>
+            </w:r>
+            <w:r>
+              <w:t>)</w:t>
             </w:r>
           </w:p>
           <w:p>
@@ -2611,16 +2116,13 @@
   <w:p>
     <w:pPr>
       <w:pStyle w:val="berschrift1"/>
-      <w:rPr>
-        <w:noProof/>
-      </w:rPr>
     </w:pPr>
     <w:r>
       <w:rPr>
         <w:noProof/>
       </w:rPr>
       <w:drawing>
-        <wp:anchor distT="0" distB="0" distL="114300" distR="114300" simplePos="0" relativeHeight="251667456" behindDoc="1" locked="0" layoutInCell="1" allowOverlap="1" wp14:anchorId="37442A47" wp14:editId="0C85F8A1">
+        <wp:anchor distT="0" distB="0" distL="114300" distR="114300" simplePos="0" relativeHeight="251667456" behindDoc="1" locked="0" layoutInCell="1" allowOverlap="1" wp14:anchorId="37442A47" wp14:editId="4D16B345">
           <wp:simplePos x="0" y="0"/>
           <wp:positionH relativeFrom="column">
             <wp:posOffset>-720090</wp:posOffset>
@@ -2706,47 +2208,46 @@
       <w:t>}</w:t>
     </w:r>
   </w:p>
-  <w:p/>
+  <w:p>
+    <w:pPr>
+      <w:pStyle w:val="BodySubheading1"/>
+      <w:spacing w:before="120"/>
+    </w:pPr>
+    <w:r>
+      <w:t>Consultant Level</w:t>
+    </w:r>
+  </w:p>
   <w:p>
     <w:pPr>
       <w:pStyle w:val="Body"/>
       <w:spacing w:before="60"/>
+    </w:pPr>
+    <w:r>
+      <w:t>{stream.streamName}</w:t>
+    </w:r>
+    <w:r>
+      <w:t xml:space="preserve"> | Specialism</w:t>
+    </w:r>
+  </w:p>
+  <w:p>
+    <w:pPr>
+      <w:pStyle w:val="BodyBold"/>
+      <w:spacing w:before="55"/>
       <w:rPr>
-        <w:b/>
-        <w:bCs/>
-        <w:sz w:val="28"/>
-        <w:szCs w:val="28"/>
+        <w:sz w:val="16"/>
+        <w:szCs w:val="16"/>
       </w:rPr>
     </w:pPr>
-    <w:r>
+  </w:p>
+  <w:p>
+    <w:pPr>
+      <w:pStyle w:val="BodyBold"/>
+      <w:spacing w:before="55"/>
       <w:rPr>
-        <w:b/>
-        <w:bCs/>
-        <w:sz w:val="28"/>
-        <w:szCs w:val="28"/>
+        <w:sz w:val="16"/>
+        <w:szCs w:val="16"/>
       </w:rPr>
-      <w:t>{</w:t>
-    </w:r>
-    <w:proofErr w:type="spellStart"/>
-    <w:r>
-      <w:rPr>
-        <w:b/>
-        <w:bCs/>
-        <w:sz w:val="28"/>
-        <w:szCs w:val="28"/>
-      </w:rPr>
-      <w:t>stream.streamName</w:t>
-    </w:r>
-    <w:proofErr w:type="spellEnd"/>
-    <w:r>
-      <w:rPr>
-        <w:b/>
-        <w:bCs/>
-        <w:sz w:val="28"/>
-        <w:szCs w:val="28"/>
-      </w:rPr>
-      <w:t>}</w:t>
-    </w:r>
+    </w:pPr>
   </w:p>
   <w:p>
     <w:pPr>

</xml_diff>